<commit_message>
Francesco's push 30-12 14:00
</commit_message>
<xml_diff>
--- a/README.docx
+++ b/README.docx
@@ -4,11 +4,229 @@
   <w:body>
     <w:p>
       <w:r>
+        <w:rPr>
+          <w:noProof/>
+        </w:rPr>
+        <w:drawing>
+          <wp:anchor distT="0" distB="0" distL="114300" distR="114300" simplePos="0" relativeHeight="251737088" behindDoc="0" locked="0" layoutInCell="1" allowOverlap="1" wp14:anchorId="17F95093" wp14:editId="63F659A4">
+            <wp:simplePos x="0" y="0"/>
+            <wp:positionH relativeFrom="column">
+              <wp:posOffset>4085442</wp:posOffset>
+            </wp:positionH>
+            <wp:positionV relativeFrom="paragraph">
+              <wp:posOffset>3557919</wp:posOffset>
+            </wp:positionV>
+            <wp:extent cx="483488" cy="432714"/>
+            <wp:effectExtent l="0" t="0" r="0" b="5715"/>
+            <wp:wrapNone/>
+            <wp:docPr id="32" name="Immagine 31" descr="Immagine che contiene simbolo, Carattere, Elementi grafici, logo&#10;&#10;Descrizione generata automaticamente">
+              <a:extLst xmlns:a="http://schemas.openxmlformats.org/drawingml/2006/main">
+                <a:ext uri="{FF2B5EF4-FFF2-40B4-BE49-F238E27FC236}">
+                  <a16:creationId xmlns:a16="http://schemas.microsoft.com/office/drawing/2014/main" id="{B9BE7754-F280-B912-5A26-D94D5DEB5874}"/>
+                </a:ext>
+              </a:extLst>
+            </wp:docPr>
+            <wp:cNvGraphicFramePr>
+              <a:graphicFrameLocks xmlns:a="http://schemas.openxmlformats.org/drawingml/2006/main" noChangeAspect="1"/>
+            </wp:cNvGraphicFramePr>
+            <a:graphic xmlns:a="http://schemas.openxmlformats.org/drawingml/2006/main">
+              <a:graphicData uri="http://schemas.openxmlformats.org/drawingml/2006/picture">
+                <pic:pic xmlns:pic="http://schemas.openxmlformats.org/drawingml/2006/picture">
+                  <pic:nvPicPr>
+                    <pic:cNvPr id="32" name="Immagine 31" descr="Immagine che contiene simbolo, Carattere, Elementi grafici, logo&#10;&#10;Descrizione generata automaticamente">
+                      <a:extLst>
+                        <a:ext uri="{FF2B5EF4-FFF2-40B4-BE49-F238E27FC236}">
+                          <a16:creationId xmlns:a16="http://schemas.microsoft.com/office/drawing/2014/main" id="{B9BE7754-F280-B912-5A26-D94D5DEB5874}"/>
+                        </a:ext>
+                      </a:extLst>
+                    </pic:cNvPr>
+                    <pic:cNvPicPr>
+                      <a:picLocks noChangeAspect="1"/>
+                    </pic:cNvPicPr>
+                  </pic:nvPicPr>
+                  <pic:blipFill>
+                    <a:blip r:embed="rId7" cstate="print">
+                      <a:extLst>
+                        <a:ext uri="{28A0092B-C50C-407E-A947-70E740481C1C}">
+                          <a14:useLocalDpi xmlns:a14="http://schemas.microsoft.com/office/drawing/2010/main" val="0"/>
+                        </a:ext>
+                      </a:extLst>
+                    </a:blip>
+                    <a:stretch>
+                      <a:fillRect/>
+                    </a:stretch>
+                  </pic:blipFill>
+                  <pic:spPr>
+                    <a:xfrm>
+                      <a:off x="0" y="0"/>
+                      <a:ext cx="483488" cy="432714"/>
+                    </a:xfrm>
+                    <a:prstGeom prst="rect">
+                      <a:avLst/>
+                    </a:prstGeom>
+                  </pic:spPr>
+                </pic:pic>
+              </a:graphicData>
+            </a:graphic>
+          </wp:anchor>
+        </w:drawing>
+      </w:r>
+      <w:r>
+        <w:rPr>
+          <w:noProof/>
+        </w:rPr>
+        <mc:AlternateContent>
+          <mc:Choice Requires="wps">
+            <w:drawing>
+              <wp:anchor distT="0" distB="0" distL="114300" distR="114300" simplePos="0" relativeHeight="251747328" behindDoc="0" locked="0" layoutInCell="1" allowOverlap="1" wp14:anchorId="0B51E060" wp14:editId="7567719D">
+                <wp:simplePos x="0" y="0"/>
+                <wp:positionH relativeFrom="column">
+                  <wp:posOffset>2709457</wp:posOffset>
+                </wp:positionH>
+                <wp:positionV relativeFrom="paragraph">
+                  <wp:posOffset>3751698</wp:posOffset>
+                </wp:positionV>
+                <wp:extent cx="1312997" cy="646331"/>
+                <wp:effectExtent l="0" t="0" r="0" b="0"/>
+                <wp:wrapNone/>
+                <wp:docPr id="2" name="CasellaDiTesto 56">
+                  <a:extLst xmlns:a="http://schemas.openxmlformats.org/drawingml/2006/main">
+                    <a:ext uri="{FF2B5EF4-FFF2-40B4-BE49-F238E27FC236}">
+                      <a16:creationId xmlns:a16="http://schemas.microsoft.com/office/drawing/2014/main" id="{62B7C16B-6395-051F-46A1-7ABCA1AEBB83}"/>
+                    </a:ext>
+                  </a:extLst>
+                </wp:docPr>
+                <wp:cNvGraphicFramePr/>
+                <a:graphic xmlns:a="http://schemas.openxmlformats.org/drawingml/2006/main">
+                  <a:graphicData uri="http://schemas.microsoft.com/office/word/2010/wordprocessingShape">
+                    <wps:wsp>
+                      <wps:cNvSpPr txBox="1"/>
+                      <wps:spPr>
+                        <a:xfrm>
+                          <a:off x="0" y="0"/>
+                          <a:ext cx="1312997" cy="646331"/>
+                        </a:xfrm>
+                        <a:prstGeom prst="rect">
+                          <a:avLst/>
+                        </a:prstGeom>
+                        <a:noFill/>
+                      </wps:spPr>
+                      <wps:txbx>
+                        <w:txbxContent>
+                          <w:p>
+                            <w:pPr>
+                              <w:jc w:val="center"/>
+                              <w:rPr>
+                                <w:rFonts w:hAnsi="Calibri"/>
+                                <w:color w:val="000000" w:themeColor="text1"/>
+                                <w:kern w:val="24"/>
+                                <w:sz w:val="24"/>
+                                <w:szCs w:val="24"/>
+                                <w14:ligatures w14:val="none"/>
+                              </w:rPr>
+                            </w:pPr>
+                            <w:r>
+                              <w:rPr>
+                                <w:rFonts w:hAnsi="Calibri"/>
+                                <w:color w:val="000000" w:themeColor="text1"/>
+                                <w:kern w:val="24"/>
+                              </w:rPr>
+                              <w:t>gives output data</w:t>
+                            </w:r>
+                          </w:p>
+                          <w:p>
+                            <w:pPr>
+                              <w:jc w:val="center"/>
+                              <w:rPr>
+                                <w:rFonts w:hAnsi="Calibri"/>
+                                <w:color w:val="000000" w:themeColor="text1"/>
+                                <w:kern w:val="24"/>
+                              </w:rPr>
+                            </w:pPr>
+                            <w:r>
+                              <w:rPr>
+                                <w:rFonts w:hAnsi="Calibri"/>
+                                <w:color w:val="000000" w:themeColor="text1"/>
+                                <w:kern w:val="24"/>
+                              </w:rPr>
+                              <w:t>manually stored</w:t>
+                            </w:r>
+                          </w:p>
+                        </w:txbxContent>
+                      </wps:txbx>
+                      <wps:bodyPr wrap="square" rtlCol="0">
+                        <a:spAutoFit/>
+                      </wps:bodyPr>
+                    </wps:wsp>
+                  </a:graphicData>
+                </a:graphic>
+              </wp:anchor>
+            </w:drawing>
+          </mc:Choice>
+          <mc:Fallback>
+            <w:pict>
+              <v:shapetype w14:anchorId="0B51E060" id="_x0000_t202" coordsize="21600,21600" o:spt="202" path="m,l,21600r21600,l21600,xe">
+                <v:stroke joinstyle="miter"/>
+                <v:path gradientshapeok="t" o:connecttype="rect"/>
+              </v:shapetype>
+              <v:shape id="CasellaDiTesto 56" o:spid="_x0000_s1026" type="#_x0000_t202" style="position:absolute;margin-left:213.35pt;margin-top:295.4pt;width:103.4pt;height:50.9pt;z-index:251747328;visibility:visible;mso-wrap-style:square;mso-wrap-distance-left:9pt;mso-wrap-distance-top:0;mso-wrap-distance-right:9pt;mso-wrap-distance-bottom:0;mso-position-horizontal:absolute;mso-position-horizontal-relative:text;mso-position-vertical:absolute;mso-position-vertical-relative:text;v-text-anchor:top" o:gfxdata="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" filled="f" stroked="f">
+                <v:textbox style="mso-fit-shape-to-text:t">
+                  <w:txbxContent>
+                    <w:p>
+                      <w:pPr>
+                        <w:jc w:val="center"/>
+                        <w:rPr>
+                          <w:rFonts w:hAnsi="Calibri"/>
+                          <w:color w:val="000000" w:themeColor="text1"/>
+                          <w:kern w:val="24"/>
+                          <w:sz w:val="24"/>
+                          <w:szCs w:val="24"/>
+                          <w14:ligatures w14:val="none"/>
+                        </w:rPr>
+                      </w:pPr>
+                      <w:r>
+                        <w:rPr>
+                          <w:rFonts w:hAnsi="Calibri"/>
+                          <w:color w:val="000000" w:themeColor="text1"/>
+                          <w:kern w:val="24"/>
+                        </w:rPr>
+                        <w:t>gives output data</w:t>
+                      </w:r>
+                    </w:p>
+                    <w:p>
+                      <w:pPr>
+                        <w:jc w:val="center"/>
+                        <w:rPr>
+                          <w:rFonts w:hAnsi="Calibri"/>
+                          <w:color w:val="000000" w:themeColor="text1"/>
+                          <w:kern w:val="24"/>
+                        </w:rPr>
+                      </w:pPr>
+                      <w:r>
+                        <w:rPr>
+                          <w:rFonts w:hAnsi="Calibri"/>
+                          <w:color w:val="000000" w:themeColor="text1"/>
+                          <w:kern w:val="24"/>
+                        </w:rPr>
+                        <w:t>manually stored</w:t>
+                      </w:r>
+                    </w:p>
+                  </w:txbxContent>
+                </v:textbox>
+              </v:shape>
+            </w:pict>
+          </mc:Fallback>
+        </mc:AlternateContent>
+      </w:r>
+      <w:r>
         <w:br w:type="page"/>
       </w:r>
       <w:r>
+        <w:rPr>
+          <w:noProof/>
+        </w:rPr>
         <w:drawing>
-          <wp:anchor distT="0" distB="0" distL="114300" distR="114300" simplePos="0" relativeHeight="251724800" behindDoc="0" locked="0" layoutInCell="1" allowOverlap="1" wp14:anchorId="488B86F1" wp14:editId="7F81A2EE">
+          <wp:anchor distT="0" distB="0" distL="114300" distR="114300" simplePos="0" relativeHeight="251724800" behindDoc="0" locked="0" layoutInCell="1" allowOverlap="1" wp14:anchorId="488B86F1" wp14:editId="678EB097">
             <wp:simplePos x="0" y="0"/>
             <wp:positionH relativeFrom="column">
               <wp:posOffset>8104505</wp:posOffset>
@@ -45,7 +263,7 @@
                     </pic:cNvPicPr>
                   </pic:nvPicPr>
                   <pic:blipFill>
-                    <a:blip r:embed="rId7" cstate="print">
+                    <a:blip r:embed="rId8" cstate="print">
                       <a:extLst>
                         <a:ext uri="{28A0092B-C50C-407E-A947-70E740481C1C}">
                           <a14:useLocalDpi xmlns:a14="http://schemas.microsoft.com/office/drawing/2010/main" val="0"/>
@@ -72,8 +290,11 @@
         </w:drawing>
       </w:r>
       <w:r>
+        <w:rPr>
+          <w:noProof/>
+        </w:rPr>
         <w:drawing>
-          <wp:anchor distT="0" distB="0" distL="114300" distR="114300" simplePos="0" relativeHeight="251725824" behindDoc="0" locked="0" layoutInCell="1" allowOverlap="1" wp14:anchorId="34EF5DA3" wp14:editId="0DA14931">
+          <wp:anchor distT="0" distB="0" distL="114300" distR="114300" simplePos="0" relativeHeight="251725824" behindDoc="0" locked="0" layoutInCell="1" allowOverlap="1" wp14:anchorId="34EF5DA3" wp14:editId="03B8E751">
             <wp:simplePos x="0" y="0"/>
             <wp:positionH relativeFrom="column">
               <wp:posOffset>2052320</wp:posOffset>
@@ -110,7 +331,7 @@
                     </pic:cNvPicPr>
                   </pic:nvPicPr>
                   <pic:blipFill>
-                    <a:blip r:embed="rId8" cstate="print">
+                    <a:blip r:embed="rId9" cstate="print">
                       <a:extLst>
                         <a:ext uri="{28A0092B-C50C-407E-A947-70E740481C1C}">
                           <a14:useLocalDpi xmlns:a14="http://schemas.microsoft.com/office/drawing/2010/main" val="0"/>
@@ -137,6 +358,9 @@
         </w:drawing>
       </w:r>
       <w:r>
+        <w:rPr>
+          <w:noProof/>
+        </w:rPr>
         <mc:AlternateContent>
           <mc:Choice Requires="wps">
             <w:drawing>
@@ -152,7 +376,7 @@
                 <wp:effectExtent l="0" t="0" r="0" b="0"/>
                 <wp:wrapNone/>
                 <wp:docPr id="699879789" name="CasellaDiTesto 7"/>
-                <wp:cNvGraphicFramePr xmlns:a="http://schemas.openxmlformats.org/drawingml/2006/main"/>
+                <wp:cNvGraphicFramePr/>
                 <a:graphic xmlns:a="http://schemas.openxmlformats.org/drawingml/2006/main">
                   <a:graphicData uri="http://schemas.microsoft.com/office/word/2010/wordprocessingShape">
                     <wps:wsp>
@@ -233,11 +457,7 @@
           </mc:Choice>
           <mc:Fallback>
             <w:pict>
-              <v:shapetype w14:anchorId="268F6ADE" id="_x0000_t202" coordsize="21600,21600" o:spt="202" path="m,l,21600r21600,l21600,xe">
-                <v:stroke joinstyle="miter"/>
-                <v:path gradientshapeok="t" o:connecttype="rect"/>
-              </v:shapetype>
-              <v:shape id="CasellaDiTesto 7" o:spid="_x0000_s1026" type="#_x0000_t202" style="position:absolute;margin-left:0;margin-top:106.05pt;width:115.2pt;height:55.75pt;z-index:251726848;visibility:visible;mso-wrap-style:none;mso-wrap-distance-left:9pt;mso-wrap-distance-top:0;mso-wrap-distance-right:9pt;mso-wrap-distance-bottom:0;mso-position-horizontal:absolute;mso-position-horizontal-relative:text;mso-position-vertical:absolute;mso-position-vertical-relative:text;v-text-anchor:top" o:gfxdata="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" filled="f" stroked="f">
+              <v:shape w14:anchorId="268F6ADE" id="CasellaDiTesto 7" o:spid="_x0000_s1027" type="#_x0000_t202" style="position:absolute;margin-left:0;margin-top:106.05pt;width:115.2pt;height:55.75pt;z-index:251726848;visibility:visible;mso-wrap-style:none;mso-wrap-distance-left:9pt;mso-wrap-distance-top:0;mso-wrap-distance-right:9pt;mso-wrap-distance-bottom:0;mso-position-horizontal:absolute;mso-position-horizontal-relative:text;mso-position-vertical:absolute;mso-position-vertical-relative:text;v-text-anchor:top" o:gfxdata="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" filled="f" stroked="f">
                 <v:textbox style="mso-fit-shape-to-text:t">
                   <w:txbxContent>
                     <w:p>
@@ -299,6 +519,9 @@
         </mc:AlternateContent>
       </w:r>
       <w:r>
+        <w:rPr>
+          <w:noProof/>
+        </w:rPr>
         <mc:AlternateContent>
           <mc:Choice Requires="wps">
             <w:drawing>
@@ -314,7 +537,7 @@
                 <wp:effectExtent l="0" t="0" r="0" b="0"/>
                 <wp:wrapNone/>
                 <wp:docPr id="1044451719" name="CasellaDiTesto 8"/>
-                <wp:cNvGraphicFramePr xmlns:a="http://schemas.openxmlformats.org/drawingml/2006/main"/>
+                <wp:cNvGraphicFramePr/>
                 <a:graphic xmlns:a="http://schemas.openxmlformats.org/drawingml/2006/main">
                   <a:graphicData uri="http://schemas.microsoft.com/office/word/2010/wordprocessingShape">
                     <wps:wsp>
@@ -420,7 +643,7 @@
           </mc:Choice>
           <mc:Fallback>
             <w:pict>
-              <v:shape w14:anchorId="10E5F073" id="CasellaDiTesto 8" o:spid="_x0000_s1027" type="#_x0000_t202" style="position:absolute;margin-left:0;margin-top:261.2pt;width:114pt;height:79.95pt;z-index:251727872;visibility:visible;mso-wrap-style:none;mso-wrap-distance-left:9pt;mso-wrap-distance-top:0;mso-wrap-distance-right:9pt;mso-wrap-distance-bottom:0;mso-position-horizontal:absolute;mso-position-horizontal-relative:text;mso-position-vertical:absolute;mso-position-vertical-relative:text;v-text-anchor:top" o:gfxdata="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" filled="f" stroked="f">
+              <v:shape w14:anchorId="10E5F073" id="CasellaDiTesto 8" o:spid="_x0000_s1028" type="#_x0000_t202" style="position:absolute;margin-left:0;margin-top:261.2pt;width:114pt;height:79.95pt;z-index:251727872;visibility:visible;mso-wrap-style:none;mso-wrap-distance-left:9pt;mso-wrap-distance-top:0;mso-wrap-distance-right:9pt;mso-wrap-distance-bottom:0;mso-position-horizontal:absolute;mso-position-horizontal-relative:text;mso-position-vertical:absolute;mso-position-vertical-relative:text;v-text-anchor:top" o:gfxdata="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" filled="f" stroked="f">
                 <v:textbox style="mso-fit-shape-to-text:t">
                   <w:txbxContent>
                     <w:p>
@@ -507,6 +730,9 @@
         </mc:AlternateContent>
       </w:r>
       <w:r>
+        <w:rPr>
+          <w:noProof/>
+        </w:rPr>
         <mc:AlternateContent>
           <mc:Choice Requires="wps">
             <w:drawing>
@@ -522,7 +748,7 @@
                 <wp:effectExtent l="0" t="0" r="0" b="0"/>
                 <wp:wrapNone/>
                 <wp:docPr id="530091759" name="CasellaDiTesto 10"/>
-                <wp:cNvGraphicFramePr xmlns:a="http://schemas.openxmlformats.org/drawingml/2006/main"/>
+                <wp:cNvGraphicFramePr/>
                 <a:graphic xmlns:a="http://schemas.openxmlformats.org/drawingml/2006/main">
                   <a:graphicData uri="http://schemas.microsoft.com/office/word/2010/wordprocessingShape">
                     <wps:wsp>
@@ -572,7 +798,7 @@
           </mc:Choice>
           <mc:Fallback>
             <w:pict>
-              <v:shape w14:anchorId="7BE7E0C4" id="CasellaDiTesto 10" o:spid="_x0000_s1028" type="#_x0000_t202" style="position:absolute;margin-left:144.8pt;margin-top:162.25pt;width:97.8pt;height:21.8pt;z-index:251728896;visibility:visible;mso-wrap-style:square;mso-wrap-distance-left:9pt;mso-wrap-distance-top:0;mso-wrap-distance-right:9pt;mso-wrap-distance-bottom:0;mso-position-horizontal:absolute;mso-position-horizontal-relative:text;mso-position-vertical:absolute;mso-position-vertical-relative:text;v-text-anchor:top" o:gfxdata="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" filled="f" stroked="f">
+              <v:shape w14:anchorId="7BE7E0C4" id="CasellaDiTesto 10" o:spid="_x0000_s1029" type="#_x0000_t202" style="position:absolute;margin-left:144.8pt;margin-top:162.25pt;width:97.8pt;height:21.8pt;z-index:251728896;visibility:visible;mso-wrap-style:square;mso-wrap-distance-left:9pt;mso-wrap-distance-top:0;mso-wrap-distance-right:9pt;mso-wrap-distance-bottom:0;mso-position-horizontal:absolute;mso-position-horizontal-relative:text;mso-position-vertical:absolute;mso-position-vertical-relative:text;v-text-anchor:top" o:gfxdata="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" filled="f" stroked="f">
                 <v:textbox style="mso-fit-shape-to-text:t">
                   <w:txbxContent>
                     <w:p>
@@ -603,8 +829,11 @@
         </mc:AlternateContent>
       </w:r>
       <w:r>
+        <w:rPr>
+          <w:noProof/>
+        </w:rPr>
         <w:drawing>
-          <wp:anchor distT="0" distB="0" distL="114300" distR="114300" simplePos="0" relativeHeight="251729920" behindDoc="0" locked="0" layoutInCell="1" allowOverlap="1" wp14:anchorId="5D26893C" wp14:editId="310E5360">
+          <wp:anchor distT="0" distB="0" distL="114300" distR="114300" simplePos="0" relativeHeight="251729920" behindDoc="0" locked="0" layoutInCell="1" allowOverlap="1" wp14:anchorId="5D26893C" wp14:editId="04A687EB">
             <wp:simplePos x="0" y="0"/>
             <wp:positionH relativeFrom="column">
               <wp:posOffset>2052320</wp:posOffset>
@@ -641,7 +870,7 @@
                     </pic:cNvPicPr>
                   </pic:nvPicPr>
                   <pic:blipFill>
-                    <a:blip r:embed="rId8" cstate="print">
+                    <a:blip r:embed="rId9" cstate="print">
                       <a:extLst>
                         <a:ext uri="{28A0092B-C50C-407E-A947-70E740481C1C}">
                           <a14:useLocalDpi xmlns:a14="http://schemas.microsoft.com/office/drawing/2010/main" val="0"/>
@@ -668,6 +897,9 @@
         </w:drawing>
       </w:r>
       <w:r>
+        <w:rPr>
+          <w:noProof/>
+        </w:rPr>
         <mc:AlternateContent>
           <mc:Choice Requires="wps">
             <w:drawing>
@@ -683,7 +915,7 @@
                 <wp:effectExtent l="0" t="0" r="0" b="0"/>
                 <wp:wrapNone/>
                 <wp:docPr id="123268767" name="CasellaDiTesto 12"/>
-                <wp:cNvGraphicFramePr xmlns:a="http://schemas.openxmlformats.org/drawingml/2006/main"/>
+                <wp:cNvGraphicFramePr/>
                 <a:graphic xmlns:a="http://schemas.openxmlformats.org/drawingml/2006/main">
                   <a:graphicData uri="http://schemas.microsoft.com/office/word/2010/wordprocessingShape">
                     <wps:wsp>
@@ -733,7 +965,7 @@
           </mc:Choice>
           <mc:Fallback>
             <w:pict>
-              <v:shape w14:anchorId="7DF1C48C" id="CasellaDiTesto 12" o:spid="_x0000_s1029" type="#_x0000_t202" style="position:absolute;margin-left:124.5pt;margin-top:338.4pt;width:123pt;height:21.8pt;z-index:251730944;visibility:visible;mso-wrap-style:square;mso-wrap-distance-left:9pt;mso-wrap-distance-top:0;mso-wrap-distance-right:9pt;mso-wrap-distance-bottom:0;mso-position-horizontal:absolute;mso-position-horizontal-relative:text;mso-position-vertical:absolute;mso-position-vertical-relative:text;v-text-anchor:top" o:gfxdata="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" filled="f" stroked="f">
+              <v:shape w14:anchorId="7DF1C48C" id="CasellaDiTesto 12" o:spid="_x0000_s1030" type="#_x0000_t202" style="position:absolute;margin-left:124.5pt;margin-top:338.4pt;width:123pt;height:21.8pt;z-index:251730944;visibility:visible;mso-wrap-style:square;mso-wrap-distance-left:9pt;mso-wrap-distance-top:0;mso-wrap-distance-right:9pt;mso-wrap-distance-bottom:0;mso-position-horizontal:absolute;mso-position-horizontal-relative:text;mso-position-vertical:absolute;mso-position-vertical-relative:text;v-text-anchor:top" o:gfxdata="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" filled="f" stroked="f">
                 <v:textbox style="mso-fit-shape-to-text:t">
                   <w:txbxContent>
                     <w:p>
@@ -764,8 +996,11 @@
         </mc:AlternateContent>
       </w:r>
       <w:r>
+        <w:rPr>
+          <w:noProof/>
+        </w:rPr>
         <w:drawing>
-          <wp:anchor distT="0" distB="0" distL="114300" distR="114300" simplePos="0" relativeHeight="251731968" behindDoc="0" locked="0" layoutInCell="1" allowOverlap="1" wp14:anchorId="1C9AFCDF" wp14:editId="6A9A0067">
+          <wp:anchor distT="0" distB="0" distL="114300" distR="114300" simplePos="0" relativeHeight="251731968" behindDoc="0" locked="0" layoutInCell="1" allowOverlap="1" wp14:anchorId="1C9AFCDF" wp14:editId="361FFFD6">
             <wp:simplePos x="0" y="0"/>
             <wp:positionH relativeFrom="column">
               <wp:posOffset>4184015</wp:posOffset>
@@ -802,7 +1037,7 @@
                     </pic:cNvPicPr>
                   </pic:nvPicPr>
                   <pic:blipFill>
-                    <a:blip r:embed="rId9" cstate="print">
+                    <a:blip r:embed="rId10" cstate="print">
                       <a:extLst>
                         <a:ext uri="{28A0092B-C50C-407E-A947-70E740481C1C}">
                           <a14:useLocalDpi xmlns:a14="http://schemas.microsoft.com/office/drawing/2010/main" val="0"/>
@@ -829,6 +1064,9 @@
         </w:drawing>
       </w:r>
       <w:r>
+        <w:rPr>
+          <w:noProof/>
+        </w:rPr>
         <w:drawing>
           <wp:anchor distT="0" distB="0" distL="114300" distR="114300" simplePos="0" relativeHeight="251732992" behindDoc="0" locked="0" layoutInCell="1" allowOverlap="1" wp14:anchorId="3BED4E1B" wp14:editId="14E9DB98">
             <wp:simplePos x="0" y="0"/>
@@ -867,7 +1105,7 @@
                     </pic:cNvPicPr>
                   </pic:nvPicPr>
                   <pic:blipFill>
-                    <a:blip r:embed="rId10" cstate="print">
+                    <a:blip r:embed="rId11" cstate="print">
                       <a:extLst>
                         <a:ext uri="{28A0092B-C50C-407E-A947-70E740481C1C}">
                           <a14:useLocalDpi xmlns:a14="http://schemas.microsoft.com/office/drawing/2010/main" val="0"/>
@@ -894,6 +1132,9 @@
         </w:drawing>
       </w:r>
       <w:r>
+        <w:rPr>
+          <w:noProof/>
+        </w:rPr>
         <mc:AlternateContent>
           <mc:Choice Requires="wps">
             <w:drawing>
@@ -909,7 +1150,7 @@
                 <wp:effectExtent l="0" t="0" r="0" b="0"/>
                 <wp:wrapNone/>
                 <wp:docPr id="256576612" name="CasellaDiTesto 21"/>
-                <wp:cNvGraphicFramePr xmlns:a="http://schemas.openxmlformats.org/drawingml/2006/main"/>
+                <wp:cNvGraphicFramePr/>
                 <a:graphic xmlns:a="http://schemas.openxmlformats.org/drawingml/2006/main">
                   <a:graphicData uri="http://schemas.microsoft.com/office/word/2010/wordprocessingShape">
                     <wps:wsp>
@@ -959,7 +1200,7 @@
           </mc:Choice>
           <mc:Fallback>
             <w:pict>
-              <v:shape w14:anchorId="61DC2736" id="CasellaDiTesto 21" o:spid="_x0000_s1030" type="#_x0000_t202" style="position:absolute;margin-left:306.4pt;margin-top:165.3pt;width:103.4pt;height:21.8pt;z-index:251734016;visibility:visible;mso-wrap-style:square;mso-wrap-distance-left:9pt;mso-wrap-distance-top:0;mso-wrap-distance-right:9pt;mso-wrap-distance-bottom:0;mso-position-horizontal:absolute;mso-position-horizontal-relative:text;mso-position-vertical:absolute;mso-position-vertical-relative:text;v-text-anchor:top" o:gfxdata="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" filled="f" stroked="f">
+              <v:shape w14:anchorId="61DC2736" id="CasellaDiTesto 21" o:spid="_x0000_s1031" type="#_x0000_t202" style="position:absolute;margin-left:306.4pt;margin-top:165.3pt;width:103.4pt;height:21.8pt;z-index:251734016;visibility:visible;mso-wrap-style:square;mso-wrap-distance-left:9pt;mso-wrap-distance-top:0;mso-wrap-distance-right:9pt;mso-wrap-distance-bottom:0;mso-position-horizontal:absolute;mso-position-horizontal-relative:text;mso-position-vertical:absolute;mso-position-vertical-relative:text;v-text-anchor:top" o:gfxdata="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" filled="f" stroked="f">
                 <v:textbox style="mso-fit-shape-to-text:t">
                   <w:txbxContent>
                     <w:p>
@@ -990,6 +1231,9 @@
         </mc:AlternateContent>
       </w:r>
       <w:r>
+        <w:rPr>
+          <w:noProof/>
+        </w:rPr>
         <w:drawing>
           <wp:anchor distT="0" distB="0" distL="114300" distR="114300" simplePos="0" relativeHeight="251735040" behindDoc="0" locked="0" layoutInCell="1" allowOverlap="1" wp14:anchorId="053C8525" wp14:editId="25504EC0">
             <wp:simplePos x="0" y="0"/>
@@ -1028,7 +1272,7 @@
                     </pic:cNvPicPr>
                   </pic:nvPicPr>
                   <pic:blipFill>
-                    <a:blip r:embed="rId11" cstate="print">
+                    <a:blip r:embed="rId12" cstate="print">
                       <a:extLst>
                         <a:ext uri="{28A0092B-C50C-407E-A947-70E740481C1C}">
                           <a14:useLocalDpi xmlns:a14="http://schemas.microsoft.com/office/drawing/2010/main" val="0"/>
@@ -1055,10 +1299,13 @@
         </w:drawing>
       </w:r>
       <w:r>
+        <w:rPr>
+          <w:noProof/>
+        </w:rPr>
         <mc:AlternateContent>
           <mc:Choice Requires="wps">
             <w:drawing>
-              <wp:anchor distT="0" distB="0" distL="114300" distR="114300" simplePos="0" relativeHeight="251736064" behindDoc="0" locked="0" layoutInCell="1" allowOverlap="1" wp14:anchorId="2C77B382" wp14:editId="072E582C">
+              <wp:anchor distT="0" distB="0" distL="114300" distR="114300" simplePos="0" relativeHeight="251736064" behindDoc="0" locked="0" layoutInCell="1" allowOverlap="1" wp14:anchorId="2C77B382" wp14:editId="3C2AE433">
                 <wp:simplePos x="0" y="0"/>
                 <wp:positionH relativeFrom="column">
                   <wp:posOffset>5951220</wp:posOffset>
@@ -1070,7 +1317,7 @@
                 <wp:effectExtent l="0" t="0" r="0" b="0"/>
                 <wp:wrapNone/>
                 <wp:docPr id="1763645390" name="CasellaDiTesto 27"/>
-                <wp:cNvGraphicFramePr xmlns:a="http://schemas.openxmlformats.org/drawingml/2006/main"/>
+                <wp:cNvGraphicFramePr/>
                 <a:graphic xmlns:a="http://schemas.openxmlformats.org/drawingml/2006/main">
                   <a:graphicData uri="http://schemas.microsoft.com/office/word/2010/wordprocessingShape">
                     <wps:wsp>
@@ -1120,7 +1367,7 @@
           </mc:Choice>
           <mc:Fallback>
             <w:pict>
-              <v:shape w14:anchorId="2C77B382" id="CasellaDiTesto 27" o:spid="_x0000_s1031" type="#_x0000_t202" style="position:absolute;margin-left:468.6pt;margin-top:166.4pt;width:78.2pt;height:21.8pt;z-index:251736064;visibility:visible;mso-wrap-style:square;mso-wrap-distance-left:9pt;mso-wrap-distance-top:0;mso-wrap-distance-right:9pt;mso-wrap-distance-bottom:0;mso-position-horizontal:absolute;mso-position-horizontal-relative:text;mso-position-vertical:absolute;mso-position-vertical-relative:text;v-text-anchor:top" o:gfxdata="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" filled="f" stroked="f">
+              <v:shape w14:anchorId="2C77B382" id="CasellaDiTesto 27" o:spid="_x0000_s1032" type="#_x0000_t202" style="position:absolute;margin-left:468.6pt;margin-top:166.4pt;width:78.2pt;height:21.8pt;z-index:251736064;visibility:visible;mso-wrap-style:square;mso-wrap-distance-left:9pt;mso-wrap-distance-top:0;mso-wrap-distance-right:9pt;mso-wrap-distance-bottom:0;mso-position-horizontal:absolute;mso-position-horizontal-relative:text;mso-position-vertical:absolute;mso-position-vertical-relative:text;v-text-anchor:top" o:gfxdata="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" filled="f" stroked="f">
                 <v:textbox style="mso-fit-shape-to-text:t">
                   <w:txbxContent>
                     <w:p>
@@ -1151,71 +1398,9 @@
         </mc:AlternateContent>
       </w:r>
       <w:r>
-        <w:drawing>
-          <wp:anchor distT="0" distB="0" distL="114300" distR="114300" simplePos="0" relativeHeight="251737088" behindDoc="0" locked="0" layoutInCell="1" allowOverlap="1" wp14:anchorId="17F95093" wp14:editId="294709D1">
-            <wp:simplePos x="0" y="0"/>
-            <wp:positionH relativeFrom="column">
-              <wp:posOffset>4117340</wp:posOffset>
-            </wp:positionH>
-            <wp:positionV relativeFrom="paragraph">
-              <wp:posOffset>3600450</wp:posOffset>
-            </wp:positionV>
-            <wp:extent cx="483488" cy="432714"/>
-            <wp:effectExtent l="0" t="0" r="0" b="5715"/>
-            <wp:wrapNone/>
-            <wp:docPr id="32" name="Immagine 31" descr="Immagine che contiene simbolo, Carattere, Elementi grafici, logo&#10;&#10;Descrizione generata automaticamente">
-              <a:extLst xmlns:a="http://schemas.openxmlformats.org/drawingml/2006/main">
-                <a:ext uri="{FF2B5EF4-FFF2-40B4-BE49-F238E27FC236}">
-                  <a16:creationId xmlns:a16="http://schemas.microsoft.com/office/drawing/2014/main" id="{B9BE7754-F280-B912-5A26-D94D5DEB5874}"/>
-                </a:ext>
-              </a:extLst>
-            </wp:docPr>
-            <wp:cNvGraphicFramePr>
-              <a:graphicFrameLocks xmlns:a="http://schemas.openxmlformats.org/drawingml/2006/main" noChangeAspect="1"/>
-            </wp:cNvGraphicFramePr>
-            <a:graphic xmlns:a="http://schemas.openxmlformats.org/drawingml/2006/main">
-              <a:graphicData uri="http://schemas.openxmlformats.org/drawingml/2006/picture">
-                <pic:pic xmlns:pic="http://schemas.openxmlformats.org/drawingml/2006/picture">
-                  <pic:nvPicPr>
-                    <pic:cNvPr id="32" name="Immagine 31" descr="Immagine che contiene simbolo, Carattere, Elementi grafici, logo&#10;&#10;Descrizione generata automaticamente">
-                      <a:extLst>
-                        <a:ext uri="{FF2B5EF4-FFF2-40B4-BE49-F238E27FC236}">
-                          <a16:creationId xmlns:a16="http://schemas.microsoft.com/office/drawing/2014/main" id="{B9BE7754-F280-B912-5A26-D94D5DEB5874}"/>
-                        </a:ext>
-                      </a:extLst>
-                    </pic:cNvPr>
-                    <pic:cNvPicPr>
-                      <a:picLocks noChangeAspect="1"/>
-                    </pic:cNvPicPr>
-                  </pic:nvPicPr>
-                  <pic:blipFill>
-                    <a:blip r:embed="rId12" cstate="print">
-                      <a:extLst>
-                        <a:ext uri="{28A0092B-C50C-407E-A947-70E740481C1C}">
-                          <a14:useLocalDpi xmlns:a14="http://schemas.microsoft.com/office/drawing/2010/main" val="0"/>
-                        </a:ext>
-                      </a:extLst>
-                    </a:blip>
-                    <a:stretch>
-                      <a:fillRect/>
-                    </a:stretch>
-                  </pic:blipFill>
-                  <pic:spPr>
-                    <a:xfrm>
-                      <a:off x="0" y="0"/>
-                      <a:ext cx="483488" cy="432714"/>
-                    </a:xfrm>
-                    <a:prstGeom prst="rect">
-                      <a:avLst/>
-                    </a:prstGeom>
-                  </pic:spPr>
-                </pic:pic>
-              </a:graphicData>
-            </a:graphic>
-          </wp:anchor>
-        </w:drawing>
-      </w:r>
-      <w:r>
+        <w:rPr>
+          <w:noProof/>
+        </w:rPr>
         <mc:AlternateContent>
           <mc:Choice Requires="wps">
             <w:drawing>
@@ -1287,7 +1472,7 @@
           </mc:Choice>
           <mc:Fallback>
             <w:pict>
-              <v:shape w14:anchorId="34850564" id="CasellaDiTesto 32" o:spid="_x0000_s1032" type="#_x0000_t202" style="position:absolute;margin-left:306.4pt;margin-top:338.2pt;width:103.4pt;height:50.9pt;z-index:251738112;visibility:visible;mso-wrap-style:square;mso-wrap-distance-left:9pt;mso-wrap-distance-top:0;mso-wrap-distance-right:9pt;mso-wrap-distance-bottom:0;mso-position-horizontal:absolute;mso-position-horizontal-relative:text;mso-position-vertical:absolute;mso-position-vertical-relative:text;v-text-anchor:top" o:gfxdata="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" filled="f" stroked="f">
+              <v:shape w14:anchorId="34850564" id="CasellaDiTesto 32" o:spid="_x0000_s1033" type="#_x0000_t202" style="position:absolute;margin-left:306.4pt;margin-top:338.2pt;width:103.4pt;height:50.9pt;z-index:251738112;visibility:visible;mso-wrap-style:square;mso-wrap-distance-left:9pt;mso-wrap-distance-top:0;mso-wrap-distance-right:9pt;mso-wrap-distance-bottom:0;mso-position-horizontal:absolute;mso-position-horizontal-relative:text;mso-position-vertical:absolute;mso-position-vertical-relative:text;v-text-anchor:top" o:gfxdata="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" filled="f" stroked="f">
                 <v:textbox style="mso-fit-shape-to-text:t">
                   <w:txbxContent>
                     <w:p>
@@ -1318,6 +1503,9 @@
         </mc:AlternateContent>
       </w:r>
       <w:r>
+        <w:rPr>
+          <w:noProof/>
+        </w:rPr>
         <w:drawing>
           <wp:anchor distT="0" distB="0" distL="114300" distR="114300" simplePos="0" relativeHeight="251739136" behindDoc="0" locked="0" layoutInCell="1" allowOverlap="1" wp14:anchorId="3EAC159C" wp14:editId="2E4F0A33">
             <wp:simplePos x="0" y="0"/>
@@ -1383,6 +1571,9 @@
         </w:drawing>
       </w:r>
       <w:r>
+        <w:rPr>
+          <w:noProof/>
+        </w:rPr>
         <mc:AlternateContent>
           <mc:Choice Requires="wps">
             <w:drawing>
@@ -1454,7 +1645,7 @@
           </mc:Choice>
           <mc:Fallback>
             <w:pict>
-              <v:shape w14:anchorId="417D998A" id="CasellaDiTesto 37" o:spid="_x0000_s1033" type="#_x0000_t202" style="position:absolute;margin-left:605.7pt;margin-top:174.85pt;width:93.05pt;height:36.35pt;z-index:251740160;visibility:visible;mso-wrap-style:square;mso-wrap-distance-left:9pt;mso-wrap-distance-top:0;mso-wrap-distance-right:9pt;mso-wrap-distance-bottom:0;mso-position-horizontal:absolute;mso-position-horizontal-relative:text;mso-position-vertical:absolute;mso-position-vertical-relative:text;v-text-anchor:top" o:gfxdata="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" filled="f" stroked="f">
+              <v:shape w14:anchorId="417D998A" id="CasellaDiTesto 37" o:spid="_x0000_s1034" type="#_x0000_t202" style="position:absolute;margin-left:605.7pt;margin-top:174.85pt;width:93.05pt;height:36.35pt;z-index:251740160;visibility:visible;mso-wrap-style:square;mso-wrap-distance-left:9pt;mso-wrap-distance-top:0;mso-wrap-distance-right:9pt;mso-wrap-distance-bottom:0;mso-position-horizontal:absolute;mso-position-horizontal-relative:text;mso-position-vertical:absolute;mso-position-vertical-relative:text;v-text-anchor:top" o:gfxdata="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" filled="f" stroked="f">
                 <v:textbox style="mso-fit-shape-to-text:t">
                   <w:txbxContent>
                     <w:p>
@@ -1485,6 +1676,9 @@
         </mc:AlternateContent>
       </w:r>
       <w:r>
+        <w:rPr>
+          <w:noProof/>
+        </w:rPr>
         <w:drawing>
           <wp:anchor distT="0" distB="0" distL="114300" distR="114300" simplePos="0" relativeHeight="251741184" behindDoc="0" locked="0" layoutInCell="1" allowOverlap="1" wp14:anchorId="3EDF3867" wp14:editId="077F00D1">
             <wp:simplePos x="0" y="0"/>
@@ -1550,6 +1744,9 @@
         </w:drawing>
       </w:r>
       <w:r>
+        <w:rPr>
+          <w:noProof/>
+        </w:rPr>
         <mc:AlternateContent>
           <mc:Choice Requires="wps">
             <w:drawing>
@@ -1628,6 +1825,9 @@
         </mc:AlternateContent>
       </w:r>
       <w:r>
+        <w:rPr>
+          <w:noProof/>
+        </w:rPr>
         <mc:AlternateContent>
           <mc:Choice Requires="wps">
             <w:drawing>
@@ -1643,7 +1843,7 @@
                 <wp:effectExtent l="0" t="76200" r="28575" b="76200"/>
                 <wp:wrapNone/>
                 <wp:docPr id="113185772" name="Connettore 2 47"/>
-                <wp:cNvGraphicFramePr xmlns:a="http://schemas.openxmlformats.org/drawingml/2006/main">
+                <wp:cNvGraphicFramePr>
                   <a:graphicFrameLocks xmlns:a="http://schemas.openxmlformats.org/drawingml/2006/main"/>
                 </wp:cNvGraphicFramePr>
                 <a:graphic xmlns:a="http://schemas.openxmlformats.org/drawingml/2006/main">
@@ -1696,6 +1896,9 @@
         </mc:AlternateContent>
       </w:r>
       <w:r>
+        <w:rPr>
+          <w:noProof/>
+        </w:rPr>
         <mc:AlternateContent>
           <mc:Choice Requires="wps">
             <w:drawing>
@@ -1767,7 +1970,7 @@
           </mc:Choice>
           <mc:Fallback>
             <w:pict>
-              <v:shape w14:anchorId="6684DFE9" id="CasellaDiTesto 53" o:spid="_x0000_s1034" type="#_x0000_t202" style="position:absolute;margin-left:235.9pt;margin-top:119.2pt;width:81.25pt;height:21.8pt;z-index:251744256;visibility:visible;mso-wrap-style:square;mso-wrap-distance-left:9pt;mso-wrap-distance-top:0;mso-wrap-distance-right:9pt;mso-wrap-distance-bottom:0;mso-position-horizontal:absolute;mso-position-horizontal-relative:text;mso-position-vertical:absolute;mso-position-vertical-relative:text;v-text-anchor:top" o:gfxdata="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" filled="f" stroked="f">
+              <v:shape w14:anchorId="6684DFE9" id="CasellaDiTesto 53" o:spid="_x0000_s1035" type="#_x0000_t202" style="position:absolute;margin-left:235.9pt;margin-top:119.2pt;width:81.25pt;height:21.8pt;z-index:251744256;visibility:visible;mso-wrap-style:square;mso-wrap-distance-left:9pt;mso-wrap-distance-top:0;mso-wrap-distance-right:9pt;mso-wrap-distance-bottom:0;mso-position-horizontal:absolute;mso-position-horizontal-relative:text;mso-position-vertical:absolute;mso-position-vertical-relative:text;v-text-anchor:top" o:gfxdata="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" filled="f" stroked="f">
                 <v:textbox style="mso-fit-shape-to-text:t">
                   <w:txbxContent>
                     <w:p>
@@ -1798,6 +2001,9 @@
         </mc:AlternateContent>
       </w:r>
       <w:r>
+        <w:rPr>
+          <w:noProof/>
+        </w:rPr>
         <mc:AlternateContent>
           <mc:Choice Requires="wps">
             <w:drawing>
@@ -1869,7 +2075,7 @@
           </mc:Choice>
           <mc:Fallback>
             <w:pict>
-              <v:shape w14:anchorId="0EA98221" id="CasellaDiTesto 54" o:spid="_x0000_s1035" type="#_x0000_t202" style="position:absolute;margin-left:547.9pt;margin-top:122.25pt;width:69.95pt;height:21.8pt;z-index:251745280;visibility:visible;mso-wrap-style:square;mso-wrap-distance-left:9pt;mso-wrap-distance-top:0;mso-wrap-distance-right:9pt;mso-wrap-distance-bottom:0;mso-position-horizontal:absolute;mso-position-horizontal-relative:text;mso-position-vertical:absolute;mso-position-vertical-relative:text;v-text-anchor:top" o:gfxdata="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" filled="f" stroked="f">
+              <v:shape w14:anchorId="0EA98221" id="CasellaDiTesto 54" o:spid="_x0000_s1036" type="#_x0000_t202" style="position:absolute;margin-left:547.9pt;margin-top:122.25pt;width:69.95pt;height:21.8pt;z-index:251745280;visibility:visible;mso-wrap-style:square;mso-wrap-distance-left:9pt;mso-wrap-distance-top:0;mso-wrap-distance-right:9pt;mso-wrap-distance-bottom:0;mso-position-horizontal:absolute;mso-position-horizontal-relative:text;mso-position-vertical:absolute;mso-position-vertical-relative:text;v-text-anchor:top" o:gfxdata="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" filled="f" stroked="f">
                 <v:textbox style="mso-fit-shape-to-text:t">
                   <w:txbxContent>
                     <w:p>
@@ -1900,10 +2106,13 @@
         </mc:AlternateContent>
       </w:r>
       <w:r>
+        <w:rPr>
+          <w:noProof/>
+        </w:rPr>
         <mc:AlternateContent>
           <mc:Choice Requires="wps">
             <w:drawing>
-              <wp:anchor distT="0" distB="0" distL="114300" distR="114300" simplePos="0" relativeHeight="251746304" behindDoc="0" locked="0" layoutInCell="1" allowOverlap="1" wp14:anchorId="37B74BA4" wp14:editId="0DDDA6BA">
+              <wp:anchor distT="0" distB="0" distL="114300" distR="114300" simplePos="0" relativeHeight="251746304" behindDoc="0" locked="0" layoutInCell="1" allowOverlap="1" wp14:anchorId="37B74BA4" wp14:editId="714779E8">
                 <wp:simplePos x="0" y="0"/>
                 <wp:positionH relativeFrom="column">
                   <wp:posOffset>4788535</wp:posOffset>
@@ -1971,7 +2180,7 @@
           </mc:Choice>
           <mc:Fallback>
             <w:pict>
-              <v:shape w14:anchorId="37B74BA4" id="CasellaDiTesto 57" o:spid="_x0000_s1036" type="#_x0000_t202" style="position:absolute;margin-left:377.05pt;margin-top:120.05pt;width:96.95pt;height:21.8pt;z-index:251746304;visibility:visible;mso-wrap-style:square;mso-wrap-distance-left:9pt;mso-wrap-distance-top:0;mso-wrap-distance-right:9pt;mso-wrap-distance-bottom:0;mso-position-horizontal:absolute;mso-position-horizontal-relative:text;mso-position-vertical:absolute;mso-position-vertical-relative:text;v-text-anchor:top" o:gfxdata="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" filled="f" stroked="f">
+              <v:shape w14:anchorId="37B74BA4" id="CasellaDiTesto 57" o:spid="_x0000_s1037" type="#_x0000_t202" style="position:absolute;margin-left:377.05pt;margin-top:120.05pt;width:96.95pt;height:21.8pt;z-index:251746304;visibility:visible;mso-wrap-style:square;mso-wrap-distance-left:9pt;mso-wrap-distance-top:0;mso-wrap-distance-right:9pt;mso-wrap-distance-bottom:0;mso-position-horizontal:absolute;mso-position-horizontal-relative:text;mso-position-vertical:absolute;mso-position-vertical-relative:text;v-text-anchor:top" o:gfxdata="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" filled="f" stroked="f">
                 <v:textbox style="mso-fit-shape-to-text:t">
                   <w:txbxContent>
                     <w:p>
@@ -2002,146 +2211,9 @@
         </mc:AlternateContent>
       </w:r>
       <w:r>
-        <mc:AlternateContent>
-          <mc:Choice Requires="wps">
-            <w:drawing>
-              <wp:anchor distT="0" distB="0" distL="114300" distR="114300" simplePos="0" relativeHeight="251747328" behindDoc="0" locked="0" layoutInCell="1" allowOverlap="1" wp14:anchorId="0B51E060" wp14:editId="5F197C32">
-                <wp:simplePos x="0" y="0"/>
-                <wp:positionH relativeFrom="column">
-                  <wp:posOffset>2734945</wp:posOffset>
-                </wp:positionH>
-                <wp:positionV relativeFrom="paragraph">
-                  <wp:posOffset>3634740</wp:posOffset>
-                </wp:positionV>
-                <wp:extent cx="1312997" cy="646331"/>
-                <wp:effectExtent l="0" t="0" r="0" b="0"/>
-                <wp:wrapNone/>
-                <wp:docPr id="2" name="CasellaDiTesto 56">
-                  <a:extLst xmlns:a="http://schemas.openxmlformats.org/drawingml/2006/main">
-                    <a:ext uri="{FF2B5EF4-FFF2-40B4-BE49-F238E27FC236}">
-                      <a16:creationId xmlns:a16="http://schemas.microsoft.com/office/drawing/2014/main" id="{62B7C16B-6395-051F-46A1-7ABCA1AEBB83}"/>
-                    </a:ext>
-                  </a:extLst>
-                </wp:docPr>
-                <wp:cNvGraphicFramePr/>
-                <a:graphic xmlns:a="http://schemas.openxmlformats.org/drawingml/2006/main">
-                  <a:graphicData uri="http://schemas.microsoft.com/office/word/2010/wordprocessingShape">
-                    <wps:wsp>
-                      <wps:cNvSpPr txBox="1"/>
-                      <wps:spPr>
-                        <a:xfrm>
-                          <a:off x="0" y="0"/>
-                          <a:ext cx="1312997" cy="646331"/>
-                        </a:xfrm>
-                        <a:prstGeom prst="rect">
-                          <a:avLst/>
-                        </a:prstGeom>
-                        <a:noFill/>
-                      </wps:spPr>
-                      <wps:txbx>
-                        <w:txbxContent>
-                          <w:p>
-                            <w:pPr>
-                              <w:jc w:val="center"/>
-                              <w:rPr>
-                                <w:rFonts w:hAnsi="Calibri"/>
-                                <w:color w:val="000000" w:themeColor="text1"/>
-                                <w:kern w:val="24"/>
-                                <w:sz w:val="24"/>
-                                <w:szCs w:val="24"/>
-                                <w14:ligatures w14:val="none"/>
-                              </w:rPr>
-                            </w:pPr>
-                            <w:r>
-                              <w:rPr>
-                                <w:rFonts w:hAnsi="Calibri"/>
-                                <w:color w:val="000000" w:themeColor="text1"/>
-                                <w:kern w:val="24"/>
-                              </w:rPr>
-                              <w:t>gives output data</w:t>
-                            </w:r>
-                          </w:p>
-                          <w:p>
-                            <w:pPr>
-                              <w:jc w:val="center"/>
-                              <w:rPr>
-                                <w:rFonts w:hAnsi="Calibri"/>
-                                <w:color w:val="000000" w:themeColor="text1"/>
-                                <w:kern w:val="24"/>
-                              </w:rPr>
-                            </w:pPr>
-                            <w:r>
-                              <w:rPr>
-                                <w:rFonts w:hAnsi="Calibri"/>
-                                <w:color w:val="000000" w:themeColor="text1"/>
-                                <w:kern w:val="24"/>
-                              </w:rPr>
-                              <w:t>manually stored</w:t>
-                            </w:r>
-                          </w:p>
-                        </w:txbxContent>
-                      </wps:txbx>
-                      <wps:bodyPr wrap="square" rtlCol="0">
-                        <a:spAutoFit/>
-                      </wps:bodyPr>
-                    </wps:wsp>
-                  </a:graphicData>
-                </a:graphic>
-              </wp:anchor>
-            </w:drawing>
-          </mc:Choice>
-          <mc:Fallback>
-            <w:pict>
-              <v:shape w14:anchorId="0B51E060" id="CasellaDiTesto 56" o:spid="_x0000_s1037" type="#_x0000_t202" style="position:absolute;margin-left:215.35pt;margin-top:286.2pt;width:103.4pt;height:50.9pt;z-index:251747328;visibility:visible;mso-wrap-style:square;mso-wrap-distance-left:9pt;mso-wrap-distance-top:0;mso-wrap-distance-right:9pt;mso-wrap-distance-bottom:0;mso-position-horizontal:absolute;mso-position-horizontal-relative:text;mso-position-vertical:absolute;mso-position-vertical-relative:text;v-text-anchor:top" o:gfxdata="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" filled="f" stroked="f">
-                <v:textbox style="mso-fit-shape-to-text:t">
-                  <w:txbxContent>
-                    <w:p>
-                      <w:pPr>
-                        <w:jc w:val="center"/>
-                        <w:rPr>
-                          <w:rFonts w:hAnsi="Calibri"/>
-                          <w:color w:val="000000" w:themeColor="text1"/>
-                          <w:kern w:val="24"/>
-                          <w:sz w:val="24"/>
-                          <w:szCs w:val="24"/>
-                          <w14:ligatures w14:val="none"/>
-                        </w:rPr>
-                      </w:pPr>
-                      <w:r>
-                        <w:rPr>
-                          <w:rFonts w:hAnsi="Calibri"/>
-                          <w:color w:val="000000" w:themeColor="text1"/>
-                          <w:kern w:val="24"/>
-                        </w:rPr>
-                        <w:t>gives output data</w:t>
-                      </w:r>
-                    </w:p>
-                    <w:p>
-                      <w:pPr>
-                        <w:jc w:val="center"/>
-                        <w:rPr>
-                          <w:rFonts w:hAnsi="Calibri"/>
-                          <w:color w:val="000000" w:themeColor="text1"/>
-                          <w:kern w:val="24"/>
-                        </w:rPr>
-                      </w:pPr>
-                      <w:r>
-                        <w:rPr>
-                          <w:rFonts w:hAnsi="Calibri"/>
-                          <w:color w:val="000000" w:themeColor="text1"/>
-                          <w:kern w:val="24"/>
-                        </w:rPr>
-                        <w:t>manually stored</w:t>
-                      </w:r>
-                    </w:p>
-                  </w:txbxContent>
-                </v:textbox>
-              </v:shape>
-            </w:pict>
-          </mc:Fallback>
-        </mc:AlternateContent>
-      </w:r>
-      <w:r>
+        <w:rPr>
+          <w:noProof/>
+        </w:rPr>
         <w:drawing>
           <wp:anchor distT="0" distB="0" distL="114300" distR="114300" simplePos="0" relativeHeight="251748352" behindDoc="0" locked="0" layoutInCell="1" allowOverlap="1" wp14:anchorId="6FBE6247" wp14:editId="70EB21DD">
             <wp:simplePos x="0" y="0"/>
@@ -2207,6 +2279,9 @@
         </w:drawing>
       </w:r>
       <w:r>
+        <w:rPr>
+          <w:noProof/>
+        </w:rPr>
         <w:drawing>
           <wp:anchor distT="0" distB="0" distL="114300" distR="114300" simplePos="0" relativeHeight="251749376" behindDoc="0" locked="0" layoutInCell="1" allowOverlap="1" wp14:anchorId="5B914B3F" wp14:editId="37988320">
             <wp:simplePos x="0" y="0"/>
@@ -2245,7 +2320,7 @@
                     </pic:cNvPicPr>
                   </pic:nvPicPr>
                   <pic:blipFill>
-                    <a:blip r:embed="rId11" cstate="print">
+                    <a:blip r:embed="rId12" cstate="print">
                       <a:extLst>
                         <a:ext uri="{28A0092B-C50C-407E-A947-70E740481C1C}">
                           <a14:useLocalDpi xmlns:a14="http://schemas.microsoft.com/office/drawing/2010/main" val="0"/>
@@ -2272,6 +2347,9 @@
         </w:drawing>
       </w:r>
       <w:r>
+        <w:rPr>
+          <w:noProof/>
+        </w:rPr>
         <mc:AlternateContent>
           <mc:Choice Requires="wps">
             <w:drawing>
@@ -2287,7 +2365,7 @@
                 <wp:effectExtent l="0" t="76200" r="27305" b="76200"/>
                 <wp:wrapNone/>
                 <wp:docPr id="1449351395" name="Connettore 2 4"/>
-                <wp:cNvGraphicFramePr xmlns:a="http://schemas.openxmlformats.org/drawingml/2006/main">
+                <wp:cNvGraphicFramePr>
                   <a:graphicFrameLocks xmlns:a="http://schemas.openxmlformats.org/drawingml/2006/main"/>
                 </wp:cNvGraphicFramePr>
                 <a:graphic xmlns:a="http://schemas.openxmlformats.org/drawingml/2006/main">
@@ -2340,6 +2418,9 @@
         </mc:AlternateContent>
       </w:r>
       <w:r>
+        <w:rPr>
+          <w:noProof/>
+        </w:rPr>
         <mc:AlternateContent>
           <mc:Choice Requires="wps">
             <w:drawing>
@@ -2355,7 +2436,7 @@
                 <wp:effectExtent l="0" t="0" r="0" b="0"/>
                 <wp:wrapNone/>
                 <wp:docPr id="1820811111" name="CasellaDiTesto 5"/>
-                <wp:cNvGraphicFramePr xmlns:a="http://schemas.openxmlformats.org/drawingml/2006/main"/>
+                <wp:cNvGraphicFramePr/>
                 <a:graphic xmlns:a="http://schemas.openxmlformats.org/drawingml/2006/main">
                   <a:graphicData uri="http://schemas.microsoft.com/office/word/2010/wordprocessingShape">
                     <wps:wsp>
@@ -2405,7 +2486,7 @@
           </mc:Choice>
           <mc:Fallback>
             <w:pict>
-              <v:shape w14:anchorId="0246401C" id="CasellaDiTesto 5" o:spid="_x0000_s1038" type="#_x0000_t202" style="position:absolute;margin-left:377.35pt;margin-top:287.5pt;width:84.6pt;height:21.8pt;z-index:251751424;visibility:visible;mso-wrap-style:square;mso-wrap-distance-left:9pt;mso-wrap-distance-top:0;mso-wrap-distance-right:9pt;mso-wrap-distance-bottom:0;mso-position-horizontal:absolute;mso-position-horizontal-relative:text;mso-position-vertical:absolute;mso-position-vertical-relative:text;v-text-anchor:top" o:gfxdata="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" filled="f" stroked="f">
+              <v:shape w14:anchorId="0246401C" id="CasellaDiTesto 5" o:spid="_x0000_s1038" type="#_x0000_t202" style="position:absolute;margin-left:377.35pt;margin-top:287.5pt;width:84.6pt;height:21.8pt;z-index:251751424;visibility:visible;mso-wrap-style:square;mso-wrap-distance-left:9pt;mso-wrap-distance-top:0;mso-wrap-distance-right:9pt;mso-wrap-distance-bottom:0;mso-position-horizontal:absolute;mso-position-horizontal-relative:text;mso-position-vertical:absolute;mso-position-vertical-relative:text;v-text-anchor:top" o:gfxdata="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" filled="f" stroked="f">
                 <v:textbox style="mso-fit-shape-to-text:t">
                   <w:txbxContent>
                     <w:p>
@@ -2436,6 +2517,9 @@
         </mc:AlternateContent>
       </w:r>
       <w:r>
+        <w:rPr>
+          <w:noProof/>
+        </w:rPr>
         <mc:AlternateContent>
           <mc:Choice Requires="wps">
             <w:drawing>
@@ -2451,7 +2535,7 @@
                 <wp:effectExtent l="0" t="0" r="0" b="0"/>
                 <wp:wrapNone/>
                 <wp:docPr id="545907531" name="CasellaDiTesto 15"/>
-                <wp:cNvGraphicFramePr xmlns:a="http://schemas.openxmlformats.org/drawingml/2006/main"/>
+                <wp:cNvGraphicFramePr/>
                 <a:graphic xmlns:a="http://schemas.openxmlformats.org/drawingml/2006/main">
                   <a:graphicData uri="http://schemas.microsoft.com/office/word/2010/wordprocessingShape">
                     <wps:wsp>
@@ -2501,7 +2585,7 @@
           </mc:Choice>
           <mc:Fallback>
             <w:pict>
-              <v:shape w14:anchorId="563C7F2C" id="CasellaDiTesto 15" o:spid="_x0000_s1039" type="#_x0000_t202" style="position:absolute;margin-left:461.85pt;margin-top:337.1pt;width:113.9pt;height:21.8pt;z-index:251752448;visibility:visible;mso-wrap-style:square;mso-wrap-distance-left:9pt;mso-wrap-distance-top:0;mso-wrap-distance-right:9pt;mso-wrap-distance-bottom:0;mso-position-horizontal:absolute;mso-position-horizontal-relative:text;mso-position-vertical:absolute;mso-position-vertical-relative:text;v-text-anchor:top" o:gfxdata="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" filled="f" stroked="f">
+              <v:shape w14:anchorId="563C7F2C" id="CasellaDiTesto 15" o:spid="_x0000_s1039" type="#_x0000_t202" style="position:absolute;margin-left:461.85pt;margin-top:337.1pt;width:113.9pt;height:21.8pt;z-index:251752448;visibility:visible;mso-wrap-style:square;mso-wrap-distance-left:9pt;mso-wrap-distance-top:0;mso-wrap-distance-right:9pt;mso-wrap-distance-bottom:0;mso-position-horizontal:absolute;mso-position-horizontal-relative:text;mso-position-vertical:absolute;mso-position-vertical-relative:text;v-text-anchor:top" o:gfxdata="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" filled="f" stroked="f">
                 <v:textbox style="mso-fit-shape-to-text:t">
                   <w:txbxContent>
                     <w:p>
@@ -2532,8 +2616,11 @@
         </mc:AlternateContent>
       </w:r>
       <w:r>
+        <w:rPr>
+          <w:noProof/>
+        </w:rPr>
         <w:drawing>
-          <wp:anchor distT="0" distB="0" distL="114300" distR="114300" simplePos="0" relativeHeight="251753472" behindDoc="0" locked="0" layoutInCell="1" allowOverlap="1" wp14:anchorId="744DD3EF" wp14:editId="0CA88239">
+          <wp:anchor distT="0" distB="0" distL="114300" distR="114300" simplePos="0" relativeHeight="251753472" behindDoc="0" locked="0" layoutInCell="1" allowOverlap="1" wp14:anchorId="744DD3EF" wp14:editId="428652B7">
             <wp:simplePos x="0" y="0"/>
             <wp:positionH relativeFrom="column">
               <wp:posOffset>8070215</wp:posOffset>
@@ -2570,7 +2657,7 @@
                     </pic:cNvPicPr>
                   </pic:nvPicPr>
                   <pic:blipFill>
-                    <a:blip r:embed="rId7" cstate="print">
+                    <a:blip r:embed="rId8" cstate="print">
                       <a:extLst>
                         <a:ext uri="{28A0092B-C50C-407E-A947-70E740481C1C}">
                           <a14:useLocalDpi xmlns:a14="http://schemas.microsoft.com/office/drawing/2010/main" val="0"/>
@@ -2597,6 +2684,9 @@
         </w:drawing>
       </w:r>
       <w:r>
+        <w:rPr>
+          <w:noProof/>
+        </w:rPr>
         <w:drawing>
           <wp:anchor distT="0" distB="0" distL="114300" distR="114300" simplePos="0" relativeHeight="251754496" behindDoc="0" locked="0" layoutInCell="1" allowOverlap="1" wp14:anchorId="6BC5EC54" wp14:editId="6E31EEF1">
             <wp:simplePos x="0" y="0"/>
@@ -2662,6 +2752,9 @@
         </w:drawing>
       </w:r>
       <w:r>
+        <w:rPr>
+          <w:noProof/>
+        </w:rPr>
         <mc:AlternateContent>
           <mc:Choice Requires="wps">
             <w:drawing>
@@ -2677,7 +2770,7 @@
                 <wp:effectExtent l="0" t="0" r="0" b="0"/>
                 <wp:wrapNone/>
                 <wp:docPr id="874981253" name="CasellaDiTesto 19"/>
-                <wp:cNvGraphicFramePr xmlns:a="http://schemas.openxmlformats.org/drawingml/2006/main"/>
+                <wp:cNvGraphicFramePr/>
                 <a:graphic xmlns:a="http://schemas.openxmlformats.org/drawingml/2006/main">
                   <a:graphicData uri="http://schemas.microsoft.com/office/word/2010/wordprocessingShape">
                     <wps:wsp>
@@ -2744,7 +2837,7 @@
           </mc:Choice>
           <mc:Fallback>
             <w:pict>
-              <v:shape w14:anchorId="0DA87938" id="CasellaDiTesto 19" o:spid="_x0000_s1040" type="#_x0000_t202" style="position:absolute;margin-left:602.2pt;margin-top:337.85pt;width:121.4pt;height:36.35pt;z-index:251755520;visibility:visible;mso-wrap-style:square;mso-wrap-distance-left:9pt;mso-wrap-distance-top:0;mso-wrap-distance-right:9pt;mso-wrap-distance-bottom:0;mso-position-horizontal:absolute;mso-position-horizontal-relative:text;mso-position-vertical:absolute;mso-position-vertical-relative:text;v-text-anchor:top" o:gfxdata="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" filled="f" stroked="f">
+              <v:shape w14:anchorId="0DA87938" id="CasellaDiTesto 19" o:spid="_x0000_s1040" type="#_x0000_t202" style="position:absolute;margin-left:602.2pt;margin-top:337.85pt;width:121.4pt;height:36.35pt;z-index:251755520;visibility:visible;mso-wrap-style:square;mso-wrap-distance-left:9pt;mso-wrap-distance-top:0;mso-wrap-distance-right:9pt;mso-wrap-distance-bottom:0;mso-position-horizontal:absolute;mso-position-horizontal-relative:text;mso-position-vertical:absolute;mso-position-vertical-relative:text;v-text-anchor:top" o:gfxdata="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" filled="f" stroked="f">
                 <v:textbox style="mso-fit-shape-to-text:t">
                   <w:txbxContent>
                     <w:p>
@@ -2792,6 +2885,9 @@
         </mc:AlternateContent>
       </w:r>
       <w:r>
+        <w:rPr>
+          <w:noProof/>
+        </w:rPr>
         <mc:AlternateContent>
           <mc:Choice Requires="wps">
             <w:drawing>
@@ -2807,7 +2903,7 @@
                 <wp:effectExtent l="0" t="76200" r="28575" b="76200"/>
                 <wp:wrapNone/>
                 <wp:docPr id="998169554" name="Connettore 2 30"/>
-                <wp:cNvGraphicFramePr xmlns:a="http://schemas.openxmlformats.org/drawingml/2006/main">
+                <wp:cNvGraphicFramePr>
                   <a:graphicFrameLocks xmlns:a="http://schemas.openxmlformats.org/drawingml/2006/main"/>
                 </wp:cNvGraphicFramePr>
                 <a:graphic xmlns:a="http://schemas.openxmlformats.org/drawingml/2006/main">
@@ -2860,6 +2956,9 @@
         </mc:AlternateContent>
       </w:r>
       <w:r>
+        <w:rPr>
+          <w:noProof/>
+        </w:rPr>
         <mc:AlternateContent>
           <mc:Choice Requires="wps">
             <w:drawing>
@@ -2931,7 +3030,7 @@
           </mc:Choice>
           <mc:Fallback>
             <w:pict>
-              <v:shape w14:anchorId="5BB55BDE" id="CasellaDiTesto 33" o:spid="_x0000_s1041" type="#_x0000_t202" style="position:absolute;margin-left:552.75pt;margin-top:291.35pt;width:64.35pt;height:21.8pt;z-index:251757568;visibility:visible;mso-wrap-style:square;mso-wrap-distance-left:9pt;mso-wrap-distance-top:0;mso-wrap-distance-right:9pt;mso-wrap-distance-bottom:0;mso-position-horizontal:absolute;mso-position-horizontal-relative:text;mso-position-vertical:absolute;mso-position-vertical-relative:text;v-text-anchor:top" o:gfxdata="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" filled="f" stroked="f">
+              <v:shape w14:anchorId="5BB55BDE" id="CasellaDiTesto 33" o:spid="_x0000_s1041" type="#_x0000_t202" style="position:absolute;margin-left:552.75pt;margin-top:291.35pt;width:64.35pt;height:21.8pt;z-index:251757568;visibility:visible;mso-wrap-style:square;mso-wrap-distance-left:9pt;mso-wrap-distance-top:0;mso-wrap-distance-right:9pt;mso-wrap-distance-bottom:0;mso-position-horizontal:absolute;mso-position-horizontal-relative:text;mso-position-vertical:absolute;mso-position-vertical-relative:text;v-text-anchor:top" o:gfxdata="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" filled="f" stroked="f">
                 <v:textbox style="mso-fit-shape-to-text:t">
                   <w:txbxContent>
                     <w:p>
@@ -2962,6 +3061,9 @@
         </mc:AlternateContent>
       </w:r>
       <w:r>
+        <w:rPr>
+          <w:noProof/>
+        </w:rPr>
         <mc:AlternateContent>
           <mc:Choice Requires="wps">
             <w:drawing>
@@ -3036,6 +3138,9 @@
         </mc:AlternateContent>
       </w:r>
       <w:r>
+        <w:rPr>
+          <w:noProof/>
+        </w:rPr>
         <mc:AlternateContent>
           <mc:Choice Requires="wps">
             <w:drawing>
@@ -3110,6 +3215,9 @@
         </mc:AlternateContent>
       </w:r>
       <w:r>
+        <w:rPr>
+          <w:noProof/>
+        </w:rPr>
         <mc:AlternateContent>
           <mc:Choice Requires="wps">
             <w:drawing>
@@ -3189,7 +3297,7 @@
           </mc:Choice>
           <mc:Fallback>
             <w:pict>
-              <v:shape w14:anchorId="723DE093" id="CasellaDiTesto 64" o:spid="_x0000_s1042" type="#_x0000_t202" style="position:absolute;margin-left:203.55pt;margin-top:-.05pt;width:317.45pt;height:41.2pt;z-index:251760640;visibility:visible;mso-wrap-style:square;mso-wrap-distance-left:9pt;mso-wrap-distance-top:0;mso-wrap-distance-right:9pt;mso-wrap-distance-bottom:0;mso-position-horizontal:absolute;mso-position-horizontal-relative:text;mso-position-vertical:absolute;mso-position-vertical-relative:text;v-text-anchor:top" o:gfxdata="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" filled="f" stroked="f">
+              <v:shape w14:anchorId="723DE093" id="CasellaDiTesto 64" o:spid="_x0000_s1042" type="#_x0000_t202" style="position:absolute;margin-left:203.55pt;margin-top:-.05pt;width:317.45pt;height:41.2pt;z-index:251760640;visibility:visible;mso-wrap-style:square;mso-wrap-distance-left:9pt;mso-wrap-distance-top:0;mso-wrap-distance-right:9pt;mso-wrap-distance-bottom:0;mso-position-horizontal:absolute;mso-position-horizontal-relative:text;mso-position-vertical:absolute;mso-position-vertical-relative:text;v-text-anchor:top" o:gfxdata="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" filled="f" stroked="f">
                 <v:textbox style="mso-fit-shape-to-text:t">
                   <w:txbxContent>
                     <w:p>
@@ -3230,6 +3338,9 @@
     </w:p>
     <w:p>
       <w:r>
+        <w:rPr>
+          <w:noProof/>
+        </w:rPr>
         <w:lastRenderedPageBreak/>
         <mc:AlternateContent>
           <mc:Choice Requires="wps">
@@ -3319,7 +3430,7 @@
           </mc:Choice>
           <mc:Fallback>
             <w:pict>
-              <v:shape w14:anchorId="079F8F68" id="CasellaDiTesto 23" o:spid="_x0000_s1043" type="#_x0000_t202" style="position:absolute;margin-left:557.25pt;margin-top:116.05pt;width:77.1pt;height:50.9pt;z-index:251682816;visibility:visible;mso-wrap-style:square;mso-wrap-distance-left:9pt;mso-wrap-distance-top:0;mso-wrap-distance-right:9pt;mso-wrap-distance-bottom:0;mso-position-horizontal:absolute;mso-position-horizontal-relative:text;mso-position-vertical:absolute;mso-position-vertical-relative:text;v-text-anchor:top" o:gfxdata="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" filled="f" stroked="f">
+              <v:shape w14:anchorId="079F8F68" id="CasellaDiTesto 23" o:spid="_x0000_s1043" type="#_x0000_t202" style="position:absolute;margin-left:557.25pt;margin-top:116.05pt;width:77.1pt;height:50.9pt;z-index:251682816;visibility:visible;mso-wrap-style:square;mso-wrap-distance-left:9pt;mso-wrap-distance-top:0;mso-wrap-distance-right:9pt;mso-wrap-distance-bottom:0;mso-position-horizontal:absolute;mso-position-horizontal-relative:text;mso-position-vertical:absolute;mso-position-vertical-relative:text;v-text-anchor:top" o:gfxdata="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" filled="f" stroked="f">
                 <v:textbox style="mso-fit-shape-to-text:t">
                   <w:txbxContent>
                     <w:p>
@@ -3367,6 +3478,9 @@
         </mc:AlternateContent>
       </w:r>
       <w:r>
+        <w:rPr>
+          <w:noProof/>
+        </w:rPr>
         <mc:AlternateContent>
           <mc:Choice Requires="wps">
             <w:drawing>
@@ -3455,7 +3569,7 @@
           </mc:Choice>
           <mc:Fallback>
             <w:pict>
-              <v:shape w14:anchorId="1AB8E5F0" id="CasellaDiTesto 39" o:spid="_x0000_s1044" type="#_x0000_t202" style="position:absolute;margin-left:311.6pt;margin-top:303.1pt;width:83.85pt;height:50.9pt;z-index:251713536;visibility:visible;mso-wrap-style:square;mso-wrap-distance-left:9pt;mso-wrap-distance-top:0;mso-wrap-distance-right:9pt;mso-wrap-distance-bottom:0;mso-position-horizontal:absolute;mso-position-horizontal-relative:text;mso-position-vertical:absolute;mso-position-vertical-relative:text;v-text-anchor:top" o:gfxdata="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" filled="f" stroked="f">
+              <v:shape w14:anchorId="1AB8E5F0" id="CasellaDiTesto 39" o:spid="_x0000_s1044" type="#_x0000_t202" style="position:absolute;margin-left:311.6pt;margin-top:303.1pt;width:83.85pt;height:50.9pt;z-index:251713536;visibility:visible;mso-wrap-style:square;mso-wrap-distance-left:9pt;mso-wrap-distance-top:0;mso-wrap-distance-right:9pt;mso-wrap-distance-bottom:0;mso-position-horizontal:absolute;mso-position-horizontal-relative:text;mso-position-vertical:absolute;mso-position-vertical-relative:text;v-text-anchor:top" o:gfxdata="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" filled="f" stroked="f">
                 <v:textbox style="mso-fit-shape-to-text:t">
                   <w:txbxContent>
                     <w:p>
@@ -3503,8 +3617,11 @@
         </mc:AlternateContent>
       </w:r>
       <w:r>
+        <w:rPr>
+          <w:noProof/>
+        </w:rPr>
         <w:drawing>
-          <wp:anchor distT="0" distB="0" distL="114300" distR="114300" simplePos="0" relativeHeight="251559936" behindDoc="0" locked="0" layoutInCell="1" allowOverlap="1" wp14:anchorId="0EA0FC54" wp14:editId="71D0B162">
+          <wp:anchor distT="0" distB="0" distL="114300" distR="114300" simplePos="0" relativeHeight="251559936" behindDoc="0" locked="0" layoutInCell="1" allowOverlap="1" wp14:anchorId="0EA0FC54" wp14:editId="7BF6B4E3">
             <wp:simplePos x="0" y="0"/>
             <wp:positionH relativeFrom="column">
               <wp:posOffset>8585835</wp:posOffset>
@@ -3541,7 +3658,7 @@
                     </pic:cNvPicPr>
                   </pic:nvPicPr>
                   <pic:blipFill>
-                    <a:blip r:embed="rId7" cstate="print">
+                    <a:blip r:embed="rId8" cstate="print">
                       <a:extLst>
                         <a:ext uri="{28A0092B-C50C-407E-A947-70E740481C1C}">
                           <a14:useLocalDpi xmlns:a14="http://schemas.microsoft.com/office/drawing/2010/main" val="0"/>
@@ -3568,6 +3685,9 @@
         </w:drawing>
       </w:r>
       <w:r>
+        <w:rPr>
+          <w:noProof/>
+        </w:rPr>
         <mc:AlternateContent>
           <mc:Choice Requires="wps">
             <w:drawing>
@@ -3645,7 +3765,7 @@
           </mc:Choice>
           <mc:Fallback>
             <w:pict>
-              <v:shape w14:anchorId="0FD255A1" id="CasellaDiTesto 3" o:spid="_x0000_s1045" type="#_x0000_t202" style="position:absolute;margin-left:0;margin-top:105.75pt;width:152.75pt;height:50.9pt;z-index:251566080;visibility:visible;mso-wrap-style:square;mso-wrap-distance-left:9pt;mso-wrap-distance-top:0;mso-wrap-distance-right:9pt;mso-wrap-distance-bottom:0;mso-position-horizontal:absolute;mso-position-horizontal-relative:text;mso-position-vertical:absolute;mso-position-vertical-relative:text;v-text-anchor:top" o:gfxdata="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" filled="f" stroked="f">
+              <v:shape w14:anchorId="0FD255A1" id="CasellaDiTesto 3" o:spid="_x0000_s1045" type="#_x0000_t202" style="position:absolute;margin-left:0;margin-top:105.75pt;width:152.75pt;height:50.9pt;z-index:251566080;visibility:visible;mso-wrap-style:square;mso-wrap-distance-left:9pt;mso-wrap-distance-top:0;mso-wrap-distance-right:9pt;mso-wrap-distance-bottom:0;mso-position-horizontal:absolute;mso-position-horizontal-relative:text;mso-position-vertical:absolute;mso-position-vertical-relative:text;v-text-anchor:top" o:gfxdata="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" filled="f" stroked="f">
                 <v:textbox style="mso-fit-shape-to-text:t">
                   <w:txbxContent>
                     <w:p>
@@ -3682,8 +3802,11 @@
         </mc:AlternateContent>
       </w:r>
       <w:r>
+        <w:rPr>
+          <w:noProof/>
+        </w:rPr>
         <w:drawing>
-          <wp:anchor distT="0" distB="0" distL="114300" distR="114300" simplePos="0" relativeHeight="251572224" behindDoc="0" locked="0" layoutInCell="1" allowOverlap="1" wp14:anchorId="0E5A1E73" wp14:editId="00199E0B">
+          <wp:anchor distT="0" distB="0" distL="114300" distR="114300" simplePos="0" relativeHeight="251572224" behindDoc="0" locked="0" layoutInCell="1" allowOverlap="1" wp14:anchorId="0E5A1E73" wp14:editId="1930B0AE">
             <wp:simplePos x="0" y="0"/>
             <wp:positionH relativeFrom="column">
               <wp:posOffset>2368550</wp:posOffset>
@@ -3720,7 +3843,7 @@
                     </pic:cNvPicPr>
                   </pic:nvPicPr>
                   <pic:blipFill>
-                    <a:blip r:embed="rId8" cstate="print">
+                    <a:blip r:embed="rId9" cstate="print">
                       <a:extLst>
                         <a:ext uri="{28A0092B-C50C-407E-A947-70E740481C1C}">
                           <a14:useLocalDpi xmlns:a14="http://schemas.microsoft.com/office/drawing/2010/main" val="0"/>
@@ -3747,6 +3870,9 @@
         </w:drawing>
       </w:r>
       <w:r>
+        <w:rPr>
+          <w:noProof/>
+        </w:rPr>
         <mc:AlternateContent>
           <mc:Choice Requires="wps">
             <w:drawing>
@@ -3818,7 +3944,7 @@
           </mc:Choice>
           <mc:Fallback>
             <w:pict>
-              <v:shape w14:anchorId="165D8485" id="_x0000_s1046" type="#_x0000_t202" style="position:absolute;margin-left:157.95pt;margin-top:156.65pt;width:114.45pt;height:21.8pt;z-index:251578368;visibility:visible;mso-wrap-style:square;mso-wrap-distance-left:9pt;mso-wrap-distance-top:0;mso-wrap-distance-right:9pt;mso-wrap-distance-bottom:0;mso-position-horizontal:absolute;mso-position-horizontal-relative:text;mso-position-vertical:absolute;mso-position-vertical-relative:text;v-text-anchor:top" o:gfxdata="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" filled="f" stroked="f">
+              <v:shape w14:anchorId="165D8485" id="_x0000_s1046" type="#_x0000_t202" style="position:absolute;margin-left:157.95pt;margin-top:156.65pt;width:114.45pt;height:21.8pt;z-index:251578368;visibility:visible;mso-wrap-style:square;mso-wrap-distance-left:9pt;mso-wrap-distance-top:0;mso-wrap-distance-right:9pt;mso-wrap-distance-bottom:0;mso-position-horizontal:absolute;mso-position-horizontal-relative:text;mso-position-vertical:absolute;mso-position-vertical-relative:text;v-text-anchor:top" o:gfxdata="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" filled="f" stroked="f">
                 <v:textbox style="mso-fit-shape-to-text:t">
                   <w:txbxContent>
                     <w:p>
@@ -3849,8 +3975,11 @@
         </mc:AlternateContent>
       </w:r>
       <w:r>
+        <w:rPr>
+          <w:noProof/>
+        </w:rPr>
         <w:drawing>
-          <wp:anchor distT="0" distB="0" distL="114300" distR="114300" simplePos="0" relativeHeight="251584512" behindDoc="0" locked="0" layoutInCell="1" allowOverlap="1" wp14:anchorId="6505B052" wp14:editId="5A79720F">
+          <wp:anchor distT="0" distB="0" distL="114300" distR="114300" simplePos="0" relativeHeight="251584512" behindDoc="0" locked="0" layoutInCell="1" allowOverlap="1" wp14:anchorId="6505B052" wp14:editId="09C65828">
             <wp:simplePos x="0" y="0"/>
             <wp:positionH relativeFrom="column">
               <wp:posOffset>4403725</wp:posOffset>
@@ -3887,7 +4016,7 @@
                     </pic:cNvPicPr>
                   </pic:nvPicPr>
                   <pic:blipFill>
-                    <a:blip r:embed="rId9" cstate="print">
+                    <a:blip r:embed="rId10" cstate="print">
                       <a:extLst>
                         <a:ext uri="{28A0092B-C50C-407E-A947-70E740481C1C}">
                           <a14:useLocalDpi xmlns:a14="http://schemas.microsoft.com/office/drawing/2010/main" val="0"/>
@@ -3914,6 +4043,9 @@
         </w:drawing>
       </w:r>
       <w:r>
+        <w:rPr>
+          <w:noProof/>
+        </w:rPr>
         <w:drawing>
           <wp:anchor distT="0" distB="0" distL="114300" distR="114300" simplePos="0" relativeHeight="251590656" behindDoc="0" locked="0" layoutInCell="1" allowOverlap="1" wp14:anchorId="047AE6AC" wp14:editId="65E6989B">
             <wp:simplePos x="0" y="0"/>
@@ -3979,6 +4111,9 @@
         </w:drawing>
       </w:r>
       <w:r>
+        <w:rPr>
+          <w:noProof/>
+        </w:rPr>
         <mc:AlternateContent>
           <mc:Choice Requires="wps">
             <w:drawing>
@@ -4050,7 +4185,7 @@
           </mc:Choice>
           <mc:Fallback>
             <w:pict>
-              <v:shape w14:anchorId="064932BE" id="_x0000_s1047" type="#_x0000_t202" style="position:absolute;margin-left:342.3pt;margin-top:155.2pt;width:52.95pt;height:21.8pt;z-index:251596800;visibility:visible;mso-wrap-style:square;mso-wrap-distance-left:9pt;mso-wrap-distance-top:0;mso-wrap-distance-right:9pt;mso-wrap-distance-bottom:0;mso-position-horizontal:absolute;mso-position-horizontal-relative:text;mso-position-vertical:absolute;mso-position-vertical-relative:text;v-text-anchor:top" o:gfxdata="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" filled="f" stroked="f">
+              <v:shape w14:anchorId="064932BE" id="_x0000_s1047" type="#_x0000_t202" style="position:absolute;margin-left:342.3pt;margin-top:155.2pt;width:52.95pt;height:21.8pt;z-index:251596800;visibility:visible;mso-wrap-style:square;mso-wrap-distance-left:9pt;mso-wrap-distance-top:0;mso-wrap-distance-right:9pt;mso-wrap-distance-bottom:0;mso-position-horizontal:absolute;mso-position-horizontal-relative:text;mso-position-vertical:absolute;mso-position-vertical-relative:text;v-text-anchor:top" o:gfxdata="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" filled="f" stroked="f">
                 <v:textbox style="mso-fit-shape-to-text:t">
                   <w:txbxContent>
                     <w:p>
@@ -4081,6 +4216,9 @@
         </mc:AlternateContent>
       </w:r>
       <w:r>
+        <w:rPr>
+          <w:noProof/>
+        </w:rPr>
         <w:drawing>
           <wp:anchor distT="0" distB="0" distL="114300" distR="114300" simplePos="0" relativeHeight="251602944" behindDoc="0" locked="0" layoutInCell="1" allowOverlap="1" wp14:anchorId="5FEA9C8C" wp14:editId="20CCA51A">
             <wp:simplePos x="0" y="0"/>
@@ -4146,6 +4284,9 @@
         </w:drawing>
       </w:r>
       <w:r>
+        <w:rPr>
+          <w:noProof/>
+        </w:rPr>
         <mc:AlternateContent>
           <mc:Choice Requires="wps">
             <w:drawing>
@@ -4217,7 +4358,7 @@
           </mc:Choice>
           <mc:Fallback>
             <w:pict>
-              <v:shape w14:anchorId="64A060D1" id="_x0000_s1048" type="#_x0000_t202" style="position:absolute;margin-left:464.4pt;margin-top:158.2pt;width:100.75pt;height:21.8pt;z-index:251609088;visibility:visible;mso-wrap-style:square;mso-wrap-distance-left:9pt;mso-wrap-distance-top:0;mso-wrap-distance-right:9pt;mso-wrap-distance-bottom:0;mso-position-horizontal:absolute;mso-position-horizontal-relative:text;mso-position-vertical:absolute;mso-position-vertical-relative:text;v-text-anchor:top" o:gfxdata="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" filled="f" stroked="f">
+              <v:shape w14:anchorId="64A060D1" id="_x0000_s1048" type="#_x0000_t202" style="position:absolute;margin-left:464.4pt;margin-top:158.2pt;width:100.75pt;height:21.8pt;z-index:251609088;visibility:visible;mso-wrap-style:square;mso-wrap-distance-left:9pt;mso-wrap-distance-top:0;mso-wrap-distance-right:9pt;mso-wrap-distance-bottom:0;mso-position-horizontal:absolute;mso-position-horizontal-relative:text;mso-position-vertical:absolute;mso-position-vertical-relative:text;v-text-anchor:top" o:gfxdata="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" filled="f" stroked="f">
                 <v:textbox style="mso-fit-shape-to-text:t">
                   <w:txbxContent>
                     <w:p>
@@ -4248,6 +4389,9 @@
         </mc:AlternateContent>
       </w:r>
       <w:r>
+        <w:rPr>
+          <w:noProof/>
+        </w:rPr>
         <mc:AlternateContent>
           <mc:Choice Requires="wps">
             <w:drawing>
@@ -4322,6 +4466,9 @@
         </mc:AlternateContent>
       </w:r>
       <w:r>
+        <w:rPr>
+          <w:noProof/>
+        </w:rPr>
         <mc:AlternateContent>
           <mc:Choice Requires="wps">
             <w:drawing>
@@ -4396,6 +4543,9 @@
         </mc:AlternateContent>
       </w:r>
       <w:r>
+        <w:rPr>
+          <w:noProof/>
+        </w:rPr>
         <mc:AlternateContent>
           <mc:Choice Requires="wps">
             <w:drawing>
@@ -4467,7 +4617,7 @@
           </mc:Choice>
           <mc:Fallback>
             <w:pict>
-              <v:shape w14:anchorId="5D74E8A7" id="CasellaDiTesto 13" o:spid="_x0000_s1049" type="#_x0000_t202" style="position:absolute;margin-left:254.1pt;margin-top:104.95pt;width:67.65pt;height:21.8pt;z-index:251627520;visibility:visible;mso-wrap-style:square;mso-wrap-distance-left:9pt;mso-wrap-distance-top:0;mso-wrap-distance-right:9pt;mso-wrap-distance-bottom:0;mso-position-horizontal:absolute;mso-position-horizontal-relative:text;mso-position-vertical:absolute;mso-position-vertical-relative:text;v-text-anchor:top" o:gfxdata="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" filled="f" stroked="f">
+              <v:shape w14:anchorId="5D74E8A7" id="CasellaDiTesto 13" o:spid="_x0000_s1049" type="#_x0000_t202" style="position:absolute;margin-left:254.1pt;margin-top:104.95pt;width:67.65pt;height:21.8pt;z-index:251627520;visibility:visible;mso-wrap-style:square;mso-wrap-distance-left:9pt;mso-wrap-distance-top:0;mso-wrap-distance-right:9pt;mso-wrap-distance-bottom:0;mso-position-horizontal:absolute;mso-position-horizontal-relative:text;mso-position-vertical:absolute;mso-position-vertical-relative:text;v-text-anchor:top" o:gfxdata="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" filled="f" stroked="f">
                 <v:textbox style="mso-fit-shape-to-text:t">
                   <w:txbxContent>
                     <w:p>
@@ -4498,6 +4648,9 @@
         </mc:AlternateContent>
       </w:r>
       <w:r>
+        <w:rPr>
+          <w:noProof/>
+        </w:rPr>
         <mc:AlternateContent>
           <mc:Choice Requires="wps">
             <w:drawing>
@@ -4569,7 +4722,7 @@
           </mc:Choice>
           <mc:Fallback>
             <w:pict>
-              <v:shape w14:anchorId="5ED044E3" id="CasellaDiTesto 14" o:spid="_x0000_s1050" type="#_x0000_t202" style="position:absolute;margin-left:402.15pt;margin-top:104.25pt;width:83.85pt;height:21.8pt;z-index:251633664;visibility:visible;mso-wrap-style:square;mso-wrap-distance-left:9pt;mso-wrap-distance-top:0;mso-wrap-distance-right:9pt;mso-wrap-distance-bottom:0;mso-position-horizontal:absolute;mso-position-horizontal-relative:text;mso-position-vertical:absolute;mso-position-vertical-relative:text;v-text-anchor:top" o:gfxdata="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" filled="f" stroked="f">
+              <v:shape w14:anchorId="5ED044E3" id="CasellaDiTesto 14" o:spid="_x0000_s1050" type="#_x0000_t202" style="position:absolute;margin-left:402.15pt;margin-top:104.25pt;width:83.85pt;height:21.8pt;z-index:251633664;visibility:visible;mso-wrap-style:square;mso-wrap-distance-left:9pt;mso-wrap-distance-top:0;mso-wrap-distance-right:9pt;mso-wrap-distance-bottom:0;mso-position-horizontal:absolute;mso-position-horizontal-relative:text;mso-position-vertical:absolute;mso-position-vertical-relative:text;v-text-anchor:top" o:gfxdata="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" filled="f" stroked="f">
                 <v:textbox style="mso-fit-shape-to-text:t">
                   <w:txbxContent>
                     <w:p>
@@ -4600,6 +4753,9 @@
         </mc:AlternateContent>
       </w:r>
       <w:r>
+        <w:rPr>
+          <w:noProof/>
+        </w:rPr>
         <w:drawing>
           <wp:anchor distT="0" distB="0" distL="114300" distR="114300" simplePos="0" relativeHeight="251639808" behindDoc="0" locked="0" layoutInCell="1" allowOverlap="1" wp14:anchorId="62E5E850" wp14:editId="02FF8CE3">
             <wp:simplePos x="0" y="0"/>
@@ -4665,6 +4821,9 @@
         </w:drawing>
       </w:r>
       <w:r>
+        <w:rPr>
+          <w:noProof/>
+        </w:rPr>
         <mc:AlternateContent>
           <mc:Choice Requires="wps">
             <w:drawing>
@@ -4736,7 +4895,7 @@
           </mc:Choice>
           <mc:Fallback>
             <w:pict>
-              <v:shape w14:anchorId="1FBE3ED5" id="CasellaDiTesto 16" o:spid="_x0000_s1051" type="#_x0000_t202" style="position:absolute;margin-left:382.9pt;margin-top:347.4pt;width:68.55pt;height:21.8pt;z-index:251645952;visibility:visible;mso-wrap-style:square;mso-wrap-distance-left:9pt;mso-wrap-distance-top:0;mso-wrap-distance-right:9pt;mso-wrap-distance-bottom:0;mso-position-horizontal:absolute;mso-position-horizontal-relative:text;mso-position-vertical:absolute;mso-position-vertical-relative:text;v-text-anchor:top" o:gfxdata="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" filled="f" stroked="f">
+              <v:shape w14:anchorId="1FBE3ED5" id="CasellaDiTesto 16" o:spid="_x0000_s1051" type="#_x0000_t202" style="position:absolute;margin-left:382.9pt;margin-top:347.4pt;width:68.55pt;height:21.8pt;z-index:251645952;visibility:visible;mso-wrap-style:square;mso-wrap-distance-left:9pt;mso-wrap-distance-top:0;mso-wrap-distance-right:9pt;mso-wrap-distance-bottom:0;mso-position-horizontal:absolute;mso-position-horizontal-relative:text;mso-position-vertical:absolute;mso-position-vertical-relative:text;v-text-anchor:top" o:gfxdata="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" filled="f" stroked="f">
                 <v:textbox style="mso-fit-shape-to-text:t">
                   <w:txbxContent>
                     <w:p>
@@ -4767,6 +4926,9 @@
         </mc:AlternateContent>
       </w:r>
       <w:r>
+        <w:rPr>
+          <w:noProof/>
+        </w:rPr>
         <mc:AlternateContent>
           <mc:Choice Requires="wps">
             <w:drawing>
@@ -4846,7 +5008,7 @@
           </mc:Choice>
           <mc:Fallback>
             <w:pict>
-              <v:shape w14:anchorId="3C7471CD" id="CasellaDiTesto 18" o:spid="_x0000_s1052" type="#_x0000_t202" style="position:absolute;margin-left:217.45pt;margin-top:0;width:317.45pt;height:41.2pt;z-index:251652096;visibility:visible;mso-wrap-style:square;mso-wrap-distance-left:9pt;mso-wrap-distance-top:0;mso-wrap-distance-right:9pt;mso-wrap-distance-bottom:0;mso-position-horizontal:absolute;mso-position-horizontal-relative:text;mso-position-vertical:absolute;mso-position-vertical-relative:text;v-text-anchor:top" o:gfxdata="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" filled="f" stroked="f">
+              <v:shape w14:anchorId="3C7471CD" id="CasellaDiTesto 18" o:spid="_x0000_s1052" type="#_x0000_t202" style="position:absolute;margin-left:217.45pt;margin-top:0;width:317.45pt;height:41.2pt;z-index:251652096;visibility:visible;mso-wrap-style:square;mso-wrap-distance-left:9pt;mso-wrap-distance-top:0;mso-wrap-distance-right:9pt;mso-wrap-distance-bottom:0;mso-position-horizontal:absolute;mso-position-horizontal-relative:text;mso-position-vertical:absolute;mso-position-vertical-relative:text;v-text-anchor:top" o:gfxdata="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" filled="f" stroked="f">
                 <v:textbox style="mso-fit-shape-to-text:t">
                   <w:txbxContent>
                     <w:p>
@@ -4885,8 +5047,11 @@
         </mc:AlternateContent>
       </w:r>
       <w:r>
+        <w:rPr>
+          <w:noProof/>
+        </w:rPr>
         <w:drawing>
-          <wp:anchor distT="0" distB="0" distL="114300" distR="114300" simplePos="0" relativeHeight="251658240" behindDoc="0" locked="0" layoutInCell="1" allowOverlap="1" wp14:anchorId="2C703465" wp14:editId="5AE0F40D">
+          <wp:anchor distT="0" distB="0" distL="114300" distR="114300" simplePos="0" relativeHeight="251658240" behindDoc="0" locked="0" layoutInCell="1" allowOverlap="1" wp14:anchorId="2C703465" wp14:editId="40514B66">
             <wp:simplePos x="0" y="0"/>
             <wp:positionH relativeFrom="column">
               <wp:posOffset>8145145</wp:posOffset>
@@ -4923,7 +5088,7 @@
                     </pic:cNvPicPr>
                   </pic:nvPicPr>
                   <pic:blipFill>
-                    <a:blip r:embed="rId9" cstate="print">
+                    <a:blip r:embed="rId10" cstate="print">
                       <a:extLst>
                         <a:ext uri="{28A0092B-C50C-407E-A947-70E740481C1C}">
                           <a14:useLocalDpi xmlns:a14="http://schemas.microsoft.com/office/drawing/2010/main" val="0"/>
@@ -4950,6 +5115,9 @@
         </w:drawing>
       </w:r>
       <w:r>
+        <w:rPr>
+          <w:noProof/>
+        </w:rPr>
         <w:drawing>
           <wp:anchor distT="0" distB="0" distL="114300" distR="114300" simplePos="0" relativeHeight="251664384" behindDoc="0" locked="0" layoutInCell="1" allowOverlap="1" wp14:anchorId="20E8E1D3" wp14:editId="20DD0A4D">
             <wp:simplePos x="0" y="0"/>
@@ -5015,6 +5183,9 @@
         </w:drawing>
       </w:r>
       <w:r>
+        <w:rPr>
+          <w:noProof/>
+        </w:rPr>
         <mc:AlternateContent>
           <mc:Choice Requires="wps">
             <w:drawing>
@@ -5086,7 +5257,7 @@
           </mc:Choice>
           <mc:Fallback>
             <w:pict>
-              <v:shape w14:anchorId="33A62724" id="_x0000_s1053" type="#_x0000_t202" style="position:absolute;margin-left:649.6pt;margin-top:158.2pt;width:52.95pt;height:21.8pt;z-index:251670528;visibility:visible;mso-wrap-style:square;mso-wrap-distance-left:9pt;mso-wrap-distance-top:0;mso-wrap-distance-right:9pt;mso-wrap-distance-bottom:0;mso-position-horizontal:absolute;mso-position-horizontal-relative:text;mso-position-vertical:absolute;mso-position-vertical-relative:text;v-text-anchor:top" o:gfxdata="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" filled="f" stroked="f">
+              <v:shape w14:anchorId="33A62724" id="_x0000_s1053" type="#_x0000_t202" style="position:absolute;margin-left:649.6pt;margin-top:158.2pt;width:52.95pt;height:21.8pt;z-index:251670528;visibility:visible;mso-wrap-style:square;mso-wrap-distance-left:9pt;mso-wrap-distance-top:0;mso-wrap-distance-right:9pt;mso-wrap-distance-bottom:0;mso-position-horizontal:absolute;mso-position-horizontal-relative:text;mso-position-vertical:absolute;mso-position-vertical-relative:text;v-text-anchor:top" o:gfxdata="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" filled="f" stroked="f">
                 <v:textbox style="mso-fit-shape-to-text:t">
                   <w:txbxContent>
                     <w:p>
@@ -5117,6 +5288,9 @@
         </mc:AlternateContent>
       </w:r>
       <w:r>
+        <w:rPr>
+          <w:noProof/>
+        </w:rPr>
         <mc:AlternateContent>
           <mc:Choice Requires="wps">
             <w:drawing>
@@ -5191,6 +5365,9 @@
         </mc:AlternateContent>
       </w:r>
       <w:r>
+        <w:rPr>
+          <w:noProof/>
+        </w:rPr>
         <mc:AlternateContent>
           <mc:Choice Requires="wps">
             <w:drawing>
@@ -5293,7 +5470,7 @@
           </mc:Choice>
           <mc:Fallback>
             <w:pict>
-              <v:shape w14:anchorId="225812C7" id="CasellaDiTesto 25" o:spid="_x0000_s1054" type="#_x0000_t202" style="position:absolute;margin-left:0;margin-top:298.15pt;width:128.4pt;height:50.9pt;z-index:251686912;visibility:visible;mso-wrap-style:square;mso-wrap-distance-left:9pt;mso-wrap-distance-top:0;mso-wrap-distance-right:9pt;mso-wrap-distance-bottom:0;mso-position-horizontal:absolute;mso-position-horizontal-relative:text;mso-position-vertical:absolute;mso-position-vertical-relative:text;v-text-anchor:top" o:gfxdata="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" filled="f" stroked="f">
+              <v:shape w14:anchorId="225812C7" id="CasellaDiTesto 25" o:spid="_x0000_s1054" type="#_x0000_t202" style="position:absolute;margin-left:0;margin-top:298.15pt;width:128.4pt;height:50.9pt;z-index:251686912;visibility:visible;mso-wrap-style:square;mso-wrap-distance-left:9pt;mso-wrap-distance-top:0;mso-wrap-distance-right:9pt;mso-wrap-distance-bottom:0;mso-position-horizontal:absolute;mso-position-horizontal-relative:text;mso-position-vertical:absolute;mso-position-vertical-relative:text;v-text-anchor:top" o:gfxdata="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" filled="f" stroked="f">
                 <v:textbox style="mso-fit-shape-to-text:t">
                   <w:txbxContent>
                     <w:p>
@@ -5355,6 +5532,9 @@
         </mc:AlternateContent>
       </w:r>
       <w:r>
+        <w:rPr>
+          <w:noProof/>
+        </w:rPr>
         <w:drawing>
           <wp:anchor distT="0" distB="0" distL="114300" distR="114300" simplePos="0" relativeHeight="251691008" behindDoc="0" locked="0" layoutInCell="1" allowOverlap="1" wp14:anchorId="37710035" wp14:editId="0ED1C772">
             <wp:simplePos x="0" y="0"/>
@@ -5420,6 +5600,9 @@
         </w:drawing>
       </w:r>
       <w:r>
+        <w:rPr>
+          <w:noProof/>
+        </w:rPr>
         <mc:AlternateContent>
           <mc:Choice Requires="wps">
             <w:drawing>
@@ -5491,7 +5674,7 @@
           </mc:Choice>
           <mc:Fallback>
             <w:pict>
-              <v:shape w14:anchorId="7CE94458" id="CasellaDiTesto 28" o:spid="_x0000_s1055" type="#_x0000_t202" style="position:absolute;margin-left:242.95pt;margin-top:345.85pt;width:63.1pt;height:21.8pt;z-index:251695104;visibility:visible;mso-wrap-style:square;mso-wrap-distance-left:9pt;mso-wrap-distance-top:0;mso-wrap-distance-right:9pt;mso-wrap-distance-bottom:0;mso-position-horizontal:absolute;mso-position-horizontal-relative:text;mso-position-vertical:absolute;mso-position-vertical-relative:text;v-text-anchor:top" o:gfxdata="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" filled="f" stroked="f">
+              <v:shape w14:anchorId="7CE94458" id="CasellaDiTesto 28" o:spid="_x0000_s1055" type="#_x0000_t202" style="position:absolute;margin-left:242.95pt;margin-top:345.85pt;width:63.1pt;height:21.8pt;z-index:251695104;visibility:visible;mso-wrap-style:square;mso-wrap-distance-left:9pt;mso-wrap-distance-top:0;mso-wrap-distance-right:9pt;mso-wrap-distance-bottom:0;mso-position-horizontal:absolute;mso-position-horizontal-relative:text;mso-position-vertical:absolute;mso-position-vertical-relative:text;v-text-anchor:top" o:gfxdata="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" filled="f" stroked="f">
                 <v:textbox style="mso-fit-shape-to-text:t">
                   <w:txbxContent>
                     <w:p>
@@ -5522,6 +5705,9 @@
         </mc:AlternateContent>
       </w:r>
       <w:r>
+        <w:rPr>
+          <w:noProof/>
+        </w:rPr>
         <mc:AlternateContent>
           <mc:Choice Requires="wps">
             <w:drawing>
@@ -5614,6 +5800,9 @@
         </mc:AlternateContent>
       </w:r>
       <w:r>
+        <w:rPr>
+          <w:noProof/>
+        </w:rPr>
         <mc:AlternateContent>
           <mc:Choice Requires="wps">
             <w:drawing>
@@ -5685,7 +5874,7 @@
           </mc:Choice>
           <mc:Fallback>
             <w:pict>
-              <v:shape w14:anchorId="18AECB94" id="CasellaDiTesto 36" o:spid="_x0000_s1056" type="#_x0000_t202" style="position:absolute;margin-left:162.2pt;margin-top:296.55pt;width:83.85pt;height:21.8pt;z-index:251703296;visibility:visible;mso-wrap-style:square;mso-wrap-distance-left:9pt;mso-wrap-distance-top:0;mso-wrap-distance-right:9pt;mso-wrap-distance-bottom:0;mso-position-horizontal:absolute;mso-position-horizontal-relative:text;mso-position-vertical:absolute;mso-position-vertical-relative:text;v-text-anchor:top" o:gfxdata="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" filled="f" stroked="f">
+              <v:shape w14:anchorId="18AECB94" id="CasellaDiTesto 36" o:spid="_x0000_s1056" type="#_x0000_t202" style="position:absolute;margin-left:162.2pt;margin-top:296.55pt;width:83.85pt;height:21.8pt;z-index:251703296;visibility:visible;mso-wrap-style:square;mso-wrap-distance-left:9pt;mso-wrap-distance-top:0;mso-wrap-distance-right:9pt;mso-wrap-distance-bottom:0;mso-position-horizontal:absolute;mso-position-horizontal-relative:text;mso-position-vertical:absolute;mso-position-vertical-relative:text;v-text-anchor:top" o:gfxdata="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" filled="f" stroked="f">
                 <v:textbox style="mso-fit-shape-to-text:t">
                   <w:txbxContent>
                     <w:p>
@@ -5716,6 +5905,9 @@
         </mc:AlternateContent>
       </w:r>
       <w:r>
+        <w:rPr>
+          <w:noProof/>
+        </w:rPr>
         <mc:AlternateContent>
           <mc:Choice Requires="wps">
             <w:drawing>
@@ -5790,6 +5982,9 @@
         </mc:AlternateContent>
       </w:r>
       <w:r>
+        <w:rPr>
+          <w:noProof/>
+        </w:rPr>
         <mc:AlternateContent>
           <mc:Choice Requires="wps">
             <w:drawing>
@@ -5864,6 +6059,9 @@
         </mc:AlternateContent>
       </w:r>
       <w:r>
+        <w:rPr>
+          <w:noProof/>
+        </w:rPr>
         <mc:AlternateContent>
           <mc:Choice Requires="wps">
             <w:drawing>
@@ -5935,7 +6133,7 @@
           </mc:Choice>
           <mc:Fallback>
             <w:pict>
-              <v:shape w14:anchorId="2A45DA08" id="CasellaDiTesto 41" o:spid="_x0000_s1057" type="#_x0000_t202" style="position:absolute;margin-left:461.55pt;margin-top:298.85pt;width:67.65pt;height:21.8pt;z-index:251717632;visibility:visible;mso-wrap-style:square;mso-wrap-distance-left:9pt;mso-wrap-distance-top:0;mso-wrap-distance-right:9pt;mso-wrap-distance-bottom:0;mso-position-horizontal:absolute;mso-position-horizontal-relative:text;mso-position-vertical:absolute;mso-position-vertical-relative:text;v-text-anchor:top" o:gfxdata="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" filled="f" stroked="f">
+              <v:shape w14:anchorId="2A45DA08" id="CasellaDiTesto 41" o:spid="_x0000_s1057" type="#_x0000_t202" style="position:absolute;margin-left:461.55pt;margin-top:298.85pt;width:67.65pt;height:21.8pt;z-index:251717632;visibility:visible;mso-wrap-style:square;mso-wrap-distance-left:9pt;mso-wrap-distance-top:0;mso-wrap-distance-right:9pt;mso-wrap-distance-bottom:0;mso-position-horizontal:absolute;mso-position-horizontal-relative:text;mso-position-vertical:absolute;mso-position-vertical-relative:text;v-text-anchor:top" o:gfxdata="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" filled="f" stroked="f">
                 <v:textbox style="mso-fit-shape-to-text:t">
                   <w:txbxContent>
                     <w:p>
@@ -5966,8 +6164,11 @@
         </mc:AlternateContent>
       </w:r>
       <w:r>
+        <w:rPr>
+          <w:noProof/>
+        </w:rPr>
         <w:drawing>
-          <wp:anchor distT="0" distB="0" distL="114300" distR="114300" simplePos="0" relativeHeight="251719680" behindDoc="0" locked="0" layoutInCell="1" allowOverlap="1" wp14:anchorId="6E125457" wp14:editId="72D274A5">
+          <wp:anchor distT="0" distB="0" distL="114300" distR="114300" simplePos="0" relativeHeight="251719680" behindDoc="0" locked="0" layoutInCell="1" allowOverlap="1" wp14:anchorId="6E125457" wp14:editId="09C75D41">
             <wp:simplePos x="0" y="0"/>
             <wp:positionH relativeFrom="column">
               <wp:posOffset>6965315</wp:posOffset>
@@ -6004,7 +6205,7 @@
                     </pic:cNvPicPr>
                   </pic:nvPicPr>
                   <pic:blipFill>
-                    <a:blip r:embed="rId7" cstate="print">
+                    <a:blip r:embed="rId8" cstate="print">
                       <a:extLst>
                         <a:ext uri="{28A0092B-C50C-407E-A947-70E740481C1C}">
                           <a14:useLocalDpi xmlns:a14="http://schemas.microsoft.com/office/drawing/2010/main" val="0"/>
@@ -6031,6 +6232,9 @@
         </w:drawing>
       </w:r>
       <w:r>
+        <w:rPr>
+          <w:noProof/>
+        </w:rPr>
         <w:drawing>
           <wp:anchor distT="0" distB="0" distL="114300" distR="114300" simplePos="0" relativeHeight="251721728" behindDoc="0" locked="0" layoutInCell="1" allowOverlap="1" wp14:anchorId="6FD541BC" wp14:editId="1DE84602">
             <wp:simplePos x="0" y="0"/>
@@ -6096,6 +6300,9 @@
         </w:drawing>
       </w:r>
       <w:r>
+        <w:rPr>
+          <w:noProof/>
+        </w:rPr>
         <mc:AlternateContent>
           <mc:Choice Requires="wps">
             <w:drawing>
@@ -6184,7 +6391,7 @@
           </mc:Choice>
           <mc:Fallback>
             <w:pict>
-              <v:shape w14:anchorId="546EA0CB" id="CasellaDiTesto 49" o:spid="_x0000_s1058" type="#_x0000_t202" style="position:absolute;margin-left:521.6pt;margin-top:349.45pt;width:89.3pt;height:36.35pt;z-index:251723776;visibility:visible;mso-wrap-style:square;mso-wrap-distance-left:9pt;mso-wrap-distance-top:0;mso-wrap-distance-right:9pt;mso-wrap-distance-bottom:0;mso-position-horizontal:absolute;mso-position-horizontal-relative:text;mso-position-vertical:absolute;mso-position-vertical-relative:text;v-text-anchor:top" o:gfxdata="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" filled="f" stroked="f">
+              <v:shape w14:anchorId="546EA0CB" id="CasellaDiTesto 49" o:spid="_x0000_s1058" type="#_x0000_t202" style="position:absolute;margin-left:521.6pt;margin-top:349.45pt;width:89.3pt;height:36.35pt;z-index:251723776;visibility:visible;mso-wrap-style:square;mso-wrap-distance-left:9pt;mso-wrap-distance-top:0;mso-wrap-distance-right:9pt;mso-wrap-distance-bottom:0;mso-position-horizontal:absolute;mso-position-horizontal-relative:text;mso-position-vertical:absolute;mso-position-vertical-relative:text;v-text-anchor:top" o:gfxdata="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" filled="f" stroked="f">
                 <v:textbox style="mso-fit-shape-to-text:t">
                   <w:txbxContent>
                     <w:p>
@@ -6646,6 +6853,7 @@
   <w:style w:type="character" w:default="1" w:styleId="Carpredefinitoparagrafo">
     <w:name w:val="Default Paragraph Font"/>
     <w:uiPriority w:val="1"/>
+    <w:semiHidden/>
     <w:unhideWhenUsed/>
   </w:style>
   <w:style w:type="table" w:default="1" w:styleId="Tabellanormale">
@@ -6968,6 +7176,15 @@
 </file>
 
 <file path=customXml/item1.xml><?xml version="1.0" encoding="utf-8"?>
+<?mso-contentType ?>
+<FormTemplates xmlns="http://schemas.microsoft.com/sharepoint/v3/contenttype/forms">
+  <Display>DocumentLibraryForm</Display>
+  <Edit>DocumentLibraryForm</Edit>
+  <New>DocumentLibraryForm</New>
+</FormTemplates>
+</file>
+
+<file path=customXml/item2.xml><?xml version="1.0" encoding="utf-8"?>
 <ct:contentTypeSchema xmlns:ct="http://schemas.microsoft.com/office/2006/metadata/contentType" xmlns:ma="http://schemas.microsoft.com/office/2006/metadata/properties/metaAttributes" ct:_="" ma:_="" ma:contentTypeName="Documento" ma:contentTypeID="0x01010055C8EA477733BB4289D1198A344AAE9A" ma:contentTypeVersion="11" ma:contentTypeDescription="Creare un nuovo documento." ma:contentTypeScope="" ma:versionID="653053ba2dde1f28b4456c3989c99000">
   <xsd:schema xmlns:xsd="http://www.w3.org/2001/XMLSchema" xmlns:xs="http://www.w3.org/2001/XMLSchema" xmlns:p="http://schemas.microsoft.com/office/2006/metadata/properties" xmlns:ns3="98cfa236-9dba-44a1-82f5-a90a470aed05" xmlns:ns4="287eece1-caac-4ba9-8c39-ffe32625eb95" targetNamespace="http://schemas.microsoft.com/office/2006/metadata/properties" ma:root="true" ma:fieldsID="6698a855e238c19f98a64abe0f727876" ns3:_="" ns4:_="">
     <xsd:import namespace="98cfa236-9dba-44a1-82f5-a90a470aed05"/>
@@ -7176,15 +7393,6 @@
 </ct:contentTypeSchema>
 </file>
 
-<file path=customXml/item2.xml><?xml version="1.0" encoding="utf-8"?>
-<?mso-contentType ?>
-<FormTemplates xmlns="http://schemas.microsoft.com/sharepoint/v3/contenttype/forms">
-  <Display>DocumentLibraryForm</Display>
-  <Edit>DocumentLibraryForm</Edit>
-  <New>DocumentLibraryForm</New>
-</FormTemplates>
-</file>
-
 <file path=customXml/item3.xml><?xml version="1.0" encoding="utf-8"?>
 <p:properties xmlns:p="http://schemas.microsoft.com/office/2006/metadata/properties" xmlns:xsi="http://www.w3.org/2001/XMLSchema-instance" xmlns:pc="http://schemas.microsoft.com/office/infopath/2007/PartnerControls">
   <documentManagement>
@@ -7194,6 +7402,14 @@
 </file>
 
 <file path=customXml/itemProps1.xml><?xml version="1.0" encoding="utf-8"?>
+<ds:datastoreItem xmlns:ds="http://schemas.openxmlformats.org/officeDocument/2006/customXml" ds:itemID="{AA120D67-4C35-4D07-89E1-3E33954B653D}">
+  <ds:schemaRefs>
+    <ds:schemaRef ds:uri="http://schemas.microsoft.com/sharepoint/v3/contenttype/forms"/>
+  </ds:schemaRefs>
+</ds:datastoreItem>
+</file>
+
+<file path=customXml/itemProps2.xml><?xml version="1.0" encoding="utf-8"?>
 <ds:datastoreItem xmlns:ds="http://schemas.openxmlformats.org/officeDocument/2006/customXml" ds:itemID="{EF21B9EA-F891-4863-BCF7-760D0E6AF449}">
   <ds:schemaRefs>
     <ds:schemaRef ds:uri="http://schemas.microsoft.com/office/2006/metadata/contentType"/>
@@ -7212,27 +7428,12 @@
 </ds:datastoreItem>
 </file>
 
-<file path=customXml/itemProps2.xml><?xml version="1.0" encoding="utf-8"?>
-<ds:datastoreItem xmlns:ds="http://schemas.openxmlformats.org/officeDocument/2006/customXml" ds:itemID="{AA120D67-4C35-4D07-89E1-3E33954B653D}">
-  <ds:schemaRefs>
-    <ds:schemaRef ds:uri="http://schemas.microsoft.com/sharepoint/v3/contenttype/forms"/>
-  </ds:schemaRefs>
-</ds:datastoreItem>
-</file>
-
 <file path=customXml/itemProps3.xml><?xml version="1.0" encoding="utf-8"?>
 <ds:datastoreItem xmlns:ds="http://schemas.openxmlformats.org/officeDocument/2006/customXml" ds:itemID="{564585E3-0750-4F96-A63B-00E3A2F75971}">
   <ds:schemaRefs>
-    <ds:schemaRef ds:uri="http://purl.org/dc/dcmitype/"/>
+    <ds:schemaRef ds:uri="http://schemas.microsoft.com/office/2006/metadata/properties"/>
+    <ds:schemaRef ds:uri="http://schemas.microsoft.com/office/infopath/2007/PartnerControls"/>
     <ds:schemaRef ds:uri="98cfa236-9dba-44a1-82f5-a90a470aed05"/>
-    <ds:schemaRef ds:uri="http://www.w3.org/XML/1998/namespace"/>
-    <ds:schemaRef ds:uri="http://schemas.openxmlformats.org/package/2006/metadata/core-properties"/>
-    <ds:schemaRef ds:uri="http://schemas.microsoft.com/office/2006/documentManagement/types"/>
-    <ds:schemaRef ds:uri="http://schemas.microsoft.com/office/infopath/2007/PartnerControls"/>
-    <ds:schemaRef ds:uri="http://purl.org/dc/terms/"/>
-    <ds:schemaRef ds:uri="287eece1-caac-4ba9-8c39-ffe32625eb95"/>
-    <ds:schemaRef ds:uri="http://schemas.microsoft.com/office/2006/metadata/properties"/>
-    <ds:schemaRef ds:uri="http://purl.org/dc/elements/1.1/"/>
   </ds:schemaRefs>
 </ds:datastoreItem>
 </file>
</xml_diff>